<commit_message>
update COMP604 assignment1 report
</commit_message>
<xml_diff>
--- a/Fall-Semester/COMP604/Assign1/Assignment_report_v3.docx
+++ b/Fall-Semester/COMP604/Assign1/Assignment_report_v3.docx
@@ -7,6 +7,7 @@
         <w:pStyle w:val="Title"/>
         <w:rPr>
           <w:b/>
+          <w:bCs/>
           <w:sz w:val="32"/>
           <w:szCs w:val="32"/>
           <w:lang w:val="vi-VN"/>
@@ -16,6 +17,7 @@
         <w:sdtPr>
           <w:rPr>
             <w:b/>
+            <w:bCs/>
             <w:sz w:val="32"/>
             <w:szCs w:val="32"/>
           </w:rPr>
@@ -29,15 +31,15 @@
           <w15:appearance w15:val="hidden"/>
           <w:text w:multiLine="1"/>
         </w:sdtPr>
-        <w:sdtEndPr/>
         <w:sdtContent>
           <w:r>
             <w:rPr>
               <w:b/>
+              <w:bCs/>
               <w:sz w:val="32"/>
               <w:szCs w:val="32"/>
             </w:rPr>
-            <w:t>Assignment 1</w:t>
+            <w:t>Business Intelligence using Excel</w:t>
           </w:r>
         </w:sdtContent>
       </w:sdt>
@@ -168,7 +170,10 @@
         <w:t xml:space="preserve"> </w:t>
       </w:r>
       <w:r>
-        <w:t>11</w:t>
+        <w:t>1</w:t>
+      </w:r>
+      <w:r>
+        <w:t>5</w:t>
       </w:r>
       <w:r>
         <w:t>, 2024</w:t>
@@ -233,7 +238,7 @@
           <w:r>
             <w:fldChar w:fldCharType="separate"/>
           </w:r>
-          <w:hyperlink w:anchor="_Toc179589628" w:history="1">
+          <w:hyperlink w:anchor="_Toc179737258" w:history="1">
             <w:r>
               <w:rPr>
                 <w:rStyle w:val="Hyperlink"/>
@@ -276,7 +281,7 @@
                 <w:noProof/>
                 <w:webHidden/>
               </w:rPr>
-              <w:instrText xml:space="preserve"> PAGEREF _Toc179589628 \h </w:instrText>
+              <w:instrText xml:space="preserve"> PAGEREF _Toc179737258 \h </w:instrText>
             </w:r>
             <w:r>
               <w:rPr>
@@ -321,7 +326,7 @@
               <w14:ligatures w14:val="standardContextual"/>
             </w:rPr>
           </w:pPr>
-          <w:hyperlink w:anchor="_Toc179589629" w:history="1">
+          <w:hyperlink w:anchor="_Toc179737259" w:history="1">
             <w:r>
               <w:rPr>
                 <w:rStyle w:val="Hyperlink"/>
@@ -364,7 +369,7 @@
                 <w:noProof/>
                 <w:webHidden/>
               </w:rPr>
-              <w:instrText xml:space="preserve"> PAGEREF _Toc179589629 \h </w:instrText>
+              <w:instrText xml:space="preserve"> PAGEREF _Toc179737259 \h </w:instrText>
             </w:r>
             <w:r>
               <w:rPr>
@@ -384,7 +389,7 @@
                 <w:noProof/>
                 <w:webHidden/>
               </w:rPr>
-              <w:t>3</w:t>
+              <w:t>4</w:t>
             </w:r>
             <w:r>
               <w:rPr>
@@ -409,7 +414,7 @@
               <w14:ligatures w14:val="standardContextual"/>
             </w:rPr>
           </w:pPr>
-          <w:hyperlink w:anchor="_Toc179589630" w:history="1">
+          <w:hyperlink w:anchor="_Toc179737260" w:history="1">
             <w:r>
               <w:rPr>
                 <w:rStyle w:val="Hyperlink"/>
@@ -452,7 +457,7 @@
                 <w:noProof/>
                 <w:webHidden/>
               </w:rPr>
-              <w:instrText xml:space="preserve"> PAGEREF _Toc179589630 \h </w:instrText>
+              <w:instrText xml:space="preserve"> PAGEREF _Toc179737260 \h </w:instrText>
             </w:r>
             <w:r>
               <w:rPr>
@@ -497,7 +502,7 @@
               <w14:ligatures w14:val="standardContextual"/>
             </w:rPr>
           </w:pPr>
-          <w:hyperlink w:anchor="_Toc179589631" w:history="1">
+          <w:hyperlink w:anchor="_Toc179737261" w:history="1">
             <w:r>
               <w:rPr>
                 <w:rStyle w:val="Hyperlink"/>
@@ -540,7 +545,7 @@
                 <w:noProof/>
                 <w:webHidden/>
               </w:rPr>
-              <w:instrText xml:space="preserve"> PAGEREF _Toc179589631 \h </w:instrText>
+              <w:instrText xml:space="preserve"> PAGEREF _Toc179737261 \h </w:instrText>
             </w:r>
             <w:r>
               <w:rPr>
@@ -585,7 +590,7 @@
               <w14:ligatures w14:val="standardContextual"/>
             </w:rPr>
           </w:pPr>
-          <w:hyperlink w:anchor="_Toc179589632" w:history="1">
+          <w:hyperlink w:anchor="_Toc179737262" w:history="1">
             <w:r>
               <w:rPr>
                 <w:rStyle w:val="Hyperlink"/>
@@ -628,7 +633,7 @@
                 <w:noProof/>
                 <w:webHidden/>
               </w:rPr>
-              <w:instrText xml:space="preserve"> PAGEREF _Toc179589632 \h </w:instrText>
+              <w:instrText xml:space="preserve"> PAGEREF _Toc179737262 \h </w:instrText>
             </w:r>
             <w:r>
               <w:rPr>
@@ -673,7 +678,7 @@
               <w14:ligatures w14:val="standardContextual"/>
             </w:rPr>
           </w:pPr>
-          <w:hyperlink w:anchor="_Toc179589633" w:history="1">
+          <w:hyperlink w:anchor="_Toc179737263" w:history="1">
             <w:r>
               <w:rPr>
                 <w:rStyle w:val="Hyperlink"/>
@@ -716,7 +721,7 @@
                 <w:noProof/>
                 <w:webHidden/>
               </w:rPr>
-              <w:instrText xml:space="preserve"> PAGEREF _Toc179589633 \h </w:instrText>
+              <w:instrText xml:space="preserve"> PAGEREF _Toc179737263 \h </w:instrText>
             </w:r>
             <w:r>
               <w:rPr>
@@ -761,7 +766,7 @@
               <w14:ligatures w14:val="standardContextual"/>
             </w:rPr>
           </w:pPr>
-          <w:hyperlink w:anchor="_Toc179589634" w:history="1">
+          <w:hyperlink w:anchor="_Toc179737264" w:history="1">
             <w:r>
               <w:rPr>
                 <w:rStyle w:val="Hyperlink"/>
@@ -804,7 +809,7 @@
                 <w:noProof/>
                 <w:webHidden/>
               </w:rPr>
-              <w:instrText xml:space="preserve"> PAGEREF _Toc179589634 \h </w:instrText>
+              <w:instrText xml:space="preserve"> PAGEREF _Toc179737264 \h </w:instrText>
             </w:r>
             <w:r>
               <w:rPr>
@@ -849,7 +854,7 @@
               <w14:ligatures w14:val="standardContextual"/>
             </w:rPr>
           </w:pPr>
-          <w:hyperlink w:anchor="_Toc179589635" w:history="1">
+          <w:hyperlink w:anchor="_Toc179737265" w:history="1">
             <w:r>
               <w:rPr>
                 <w:rStyle w:val="Hyperlink"/>
@@ -892,7 +897,7 @@
                 <w:noProof/>
                 <w:webHidden/>
               </w:rPr>
-              <w:instrText xml:space="preserve"> PAGEREF _Toc179589635 \h </w:instrText>
+              <w:instrText xml:space="preserve"> PAGEREF _Toc179737265 \h </w:instrText>
             </w:r>
             <w:r>
               <w:rPr>
@@ -937,7 +942,7 @@
               <w14:ligatures w14:val="standardContextual"/>
             </w:rPr>
           </w:pPr>
-          <w:hyperlink w:anchor="_Toc179589636" w:history="1">
+          <w:hyperlink w:anchor="_Toc179737266" w:history="1">
             <w:r>
               <w:rPr>
                 <w:rStyle w:val="Hyperlink"/>
@@ -980,7 +985,7 @@
                 <w:noProof/>
                 <w:webHidden/>
               </w:rPr>
-              <w:instrText xml:space="preserve"> PAGEREF _Toc179589636 \h </w:instrText>
+              <w:instrText xml:space="preserve"> PAGEREF _Toc179737266 \h </w:instrText>
             </w:r>
             <w:r>
               <w:rPr>
@@ -1000,7 +1005,7 @@
                 <w:noProof/>
                 <w:webHidden/>
               </w:rPr>
-              <w:t>10</w:t>
+              <w:t>11</w:t>
             </w:r>
             <w:r>
               <w:rPr>
@@ -1025,7 +1030,7 @@
               <w14:ligatures w14:val="standardContextual"/>
             </w:rPr>
           </w:pPr>
-          <w:hyperlink w:anchor="_Toc179589637" w:history="1">
+          <w:hyperlink w:anchor="_Toc179737267" w:history="1">
             <w:r>
               <w:rPr>
                 <w:rStyle w:val="Hyperlink"/>
@@ -1068,7 +1073,7 @@
                 <w:noProof/>
                 <w:webHidden/>
               </w:rPr>
-              <w:instrText xml:space="preserve"> PAGEREF _Toc179589637 \h </w:instrText>
+              <w:instrText xml:space="preserve"> PAGEREF _Toc179737267 \h </w:instrText>
             </w:r>
             <w:r>
               <w:rPr>
@@ -1088,7 +1093,7 @@
                 <w:noProof/>
                 <w:webHidden/>
               </w:rPr>
-              <w:t>11</w:t>
+              <w:t>12</w:t>
             </w:r>
             <w:r>
               <w:rPr>
@@ -1113,7 +1118,7 @@
               <w14:ligatures w14:val="standardContextual"/>
             </w:rPr>
           </w:pPr>
-          <w:hyperlink w:anchor="_Toc179589638" w:history="1">
+          <w:hyperlink w:anchor="_Toc179737268" w:history="1">
             <w:r>
               <w:rPr>
                 <w:rStyle w:val="Hyperlink"/>
@@ -1156,7 +1161,7 @@
                 <w:noProof/>
                 <w:webHidden/>
               </w:rPr>
-              <w:instrText xml:space="preserve"> PAGEREF _Toc179589638 \h </w:instrText>
+              <w:instrText xml:space="preserve"> PAGEREF _Toc179737268 \h </w:instrText>
             </w:r>
             <w:r>
               <w:rPr>
@@ -1176,7 +1181,7 @@
                 <w:noProof/>
                 <w:webHidden/>
               </w:rPr>
-              <w:t>11</w:t>
+              <w:t>13</w:t>
             </w:r>
             <w:r>
               <w:rPr>
@@ -1201,7 +1206,7 @@
               <w14:ligatures w14:val="standardContextual"/>
             </w:rPr>
           </w:pPr>
-          <w:hyperlink w:anchor="_Toc179589639" w:history="1">
+          <w:hyperlink w:anchor="_Toc179737269" w:history="1">
             <w:r>
               <w:rPr>
                 <w:rStyle w:val="Hyperlink"/>
@@ -1244,7 +1249,7 @@
                 <w:noProof/>
                 <w:webHidden/>
               </w:rPr>
-              <w:instrText xml:space="preserve"> PAGEREF _Toc179589639 \h </w:instrText>
+              <w:instrText xml:space="preserve"> PAGEREF _Toc179737269 \h </w:instrText>
             </w:r>
             <w:r>
               <w:rPr>
@@ -1264,7 +1269,7 @@
                 <w:noProof/>
                 <w:webHidden/>
               </w:rPr>
-              <w:t>13</w:t>
+              <w:t>14</w:t>
             </w:r>
             <w:r>
               <w:rPr>
@@ -1289,7 +1294,7 @@
               <w14:ligatures w14:val="standardContextual"/>
             </w:rPr>
           </w:pPr>
-          <w:hyperlink w:anchor="_Toc179589640" w:history="1">
+          <w:hyperlink w:anchor="_Toc179737270" w:history="1">
             <w:r>
               <w:rPr>
                 <w:rStyle w:val="Hyperlink"/>
@@ -1347,7 +1352,7 @@
                 <w:noProof/>
                 <w:webHidden/>
               </w:rPr>
-              <w:instrText xml:space="preserve"> PAGEREF _Toc179589640 \h </w:instrText>
+              <w:instrText xml:space="preserve"> PAGEREF _Toc179737270 \h </w:instrText>
             </w:r>
             <w:r>
               <w:rPr>
@@ -1367,7 +1372,7 @@
                 <w:noProof/>
                 <w:webHidden/>
               </w:rPr>
-              <w:t>13</w:t>
+              <w:t>14</w:t>
             </w:r>
             <w:r>
               <w:rPr>
@@ -1392,7 +1397,7 @@
               <w14:ligatures w14:val="standardContextual"/>
             </w:rPr>
           </w:pPr>
-          <w:hyperlink w:anchor="_Toc179589641" w:history="1">
+          <w:hyperlink w:anchor="_Toc179737271" w:history="1">
             <w:r>
               <w:rPr>
                 <w:rStyle w:val="Hyperlink"/>
@@ -1435,7 +1440,7 @@
                 <w:noProof/>
                 <w:webHidden/>
               </w:rPr>
-              <w:instrText xml:space="preserve"> PAGEREF _Toc179589641 \h </w:instrText>
+              <w:instrText xml:space="preserve"> PAGEREF _Toc179737271 \h </w:instrText>
             </w:r>
             <w:r>
               <w:rPr>
@@ -1495,7 +1500,7 @@
         <w:spacing w:before="240"/>
         <w:jc w:val="left"/>
       </w:pPr>
-      <w:bookmarkStart w:id="0" w:name="_Toc179589628"/>
+      <w:bookmarkStart w:id="0" w:name="_Toc179737258"/>
       <w:r>
         <w:lastRenderedPageBreak/>
         <w:t>Introduction</w:t>
@@ -1523,7 +1528,37 @@
         <w:jc w:val="both"/>
       </w:pPr>
       <w:r>
-        <w:t>The dataset comprises four tables with the following relationships:</w:t>
+        <w:t>The dataset was sourced from</w:t>
+      </w:r>
+      <w:r>
+        <w:t xml:space="preserve"> </w:t>
+      </w:r>
+      <w:r>
+        <w:t>Kaggle</w:t>
+      </w:r>
+      <w:r>
+        <w:t xml:space="preserve"> </w:t>
+      </w:r>
+      <w:hyperlink r:id="rId9" w:history="1">
+        <w:r>
+          <w:rPr>
+            <w:rStyle w:val="Hyperlink"/>
+            <w:color w:val="0070C0"/>
+          </w:rPr>
+          <w:t>https://www.kaggle.com/datasets/yesrahulkr/sales-analysis-report-on-power-bi</w:t>
+        </w:r>
+      </w:hyperlink>
+      <w:r>
+        <w:t xml:space="preserve">. </w:t>
+      </w:r>
+      <w:r>
+        <w:t xml:space="preserve"> </w:t>
+      </w:r>
+      <w:r>
+        <w:t>It</w:t>
+      </w:r>
+      <w:r>
+        <w:t xml:space="preserve"> comprises four tables with the following relationships:</w:t>
       </w:r>
     </w:p>
     <w:p>
@@ -1605,10 +1640,10 @@
           <w:noProof/>
         </w:rPr>
         <w:drawing>
-          <wp:inline distT="0" distB="0" distL="0" distR="0" wp14:anchorId="01BA8142" wp14:editId="55208BF8">
-            <wp:extent cx="3673503" cy="3673503"/>
-            <wp:effectExtent l="0" t="0" r="3175" b="3175"/>
-            <wp:docPr id="1861574063" name="Picture 1"/>
+          <wp:inline distT="0" distB="0" distL="0" distR="0" wp14:anchorId="5B4EEBBF" wp14:editId="06EDFF2F">
+            <wp:extent cx="3729369" cy="3604260"/>
+            <wp:effectExtent l="0" t="0" r="4445" b="0"/>
+            <wp:docPr id="2133231404" name="Picture 1"/>
             <wp:cNvGraphicFramePr>
               <a:graphicFrameLocks xmlns:a="http://schemas.openxmlformats.org/drawingml/2006/main" noChangeAspect="1"/>
             </wp:cNvGraphicFramePr>
@@ -1616,53 +1651,7 @@
               <a:graphicData uri="http://schemas.openxmlformats.org/drawingml/2006/picture">
                 <pic:pic xmlns:pic="http://schemas.openxmlformats.org/drawingml/2006/picture">
                   <pic:nvPicPr>
-                    <pic:cNvPr id="1861574063" name="Picture 1861574063"/>
-                    <pic:cNvPicPr/>
-                  </pic:nvPicPr>
-                  <pic:blipFill>
-                    <a:blip r:embed="rId9" cstate="print">
-                      <a:extLst>
-                        <a:ext uri="{28A0092B-C50C-407E-A947-70E740481C1C}">
-                          <a14:useLocalDpi xmlns:a14="http://schemas.microsoft.com/office/drawing/2010/main" val="0"/>
-                        </a:ext>
-                      </a:extLst>
-                    </a:blip>
-                    <a:stretch>
-                      <a:fillRect/>
-                    </a:stretch>
-                  </pic:blipFill>
-                  <pic:spPr>
-                    <a:xfrm>
-                      <a:off x="0" y="0"/>
-                      <a:ext cx="3692433" cy="3692433"/>
-                    </a:xfrm>
-                    <a:prstGeom prst="rect">
-                      <a:avLst/>
-                    </a:prstGeom>
-                  </pic:spPr>
-                </pic:pic>
-              </a:graphicData>
-            </a:graphic>
-          </wp:inline>
-        </w:drawing>
-      </w:r>
-      <w:r>
-        <w:rPr>
-          <w:noProof/>
-        </w:rPr>
-        <w:drawing>
-          <wp:inline distT="0" distB="0" distL="0" distR="0" wp14:anchorId="24EE3E8D" wp14:editId="4D55EEC8">
-            <wp:extent cx="2234316" cy="2234316"/>
-            <wp:effectExtent l="0" t="0" r="0" b="0"/>
-            <wp:docPr id="1906855397" name="Picture 2"/>
-            <wp:cNvGraphicFramePr>
-              <a:graphicFrameLocks xmlns:a="http://schemas.openxmlformats.org/drawingml/2006/main" noChangeAspect="1"/>
-            </wp:cNvGraphicFramePr>
-            <a:graphic xmlns:a="http://schemas.openxmlformats.org/drawingml/2006/main">
-              <a:graphicData uri="http://schemas.openxmlformats.org/drawingml/2006/picture">
-                <pic:pic xmlns:pic="http://schemas.openxmlformats.org/drawingml/2006/picture">
-                  <pic:nvPicPr>
-                    <pic:cNvPr id="1906855397" name="Picture 1906855397"/>
+                    <pic:cNvPr id="2133231404" name="Picture 2133231404"/>
                     <pic:cNvPicPr/>
                   </pic:nvPicPr>
                   <pic:blipFill>
@@ -1680,7 +1669,7 @@
                   <pic:spPr>
                     <a:xfrm>
                       <a:off x="0" y="0"/>
-                      <a:ext cx="2259878" cy="2259878"/>
+                      <a:ext cx="3763508" cy="3637254"/>
                     </a:xfrm>
                     <a:prstGeom prst="rect">
                       <a:avLst/>
@@ -1692,6 +1681,55 @@
           </wp:inline>
         </w:drawing>
       </w:r>
+      <w:r>
+        <w:t xml:space="preserve"> </w:t>
+      </w:r>
+      <w:r>
+        <w:rPr>
+          <w:noProof/>
+        </w:rPr>
+        <w:drawing>
+          <wp:inline distT="0" distB="0" distL="0" distR="0" wp14:anchorId="3D9F62A1" wp14:editId="752F429D">
+            <wp:extent cx="1933555" cy="2788920"/>
+            <wp:effectExtent l="0" t="0" r="0" b="0"/>
+            <wp:docPr id="421780173" name="Picture 2"/>
+            <wp:cNvGraphicFramePr>
+              <a:graphicFrameLocks xmlns:a="http://schemas.openxmlformats.org/drawingml/2006/main" noChangeAspect="1"/>
+            </wp:cNvGraphicFramePr>
+            <a:graphic xmlns:a="http://schemas.openxmlformats.org/drawingml/2006/main">
+              <a:graphicData uri="http://schemas.openxmlformats.org/drawingml/2006/picture">
+                <pic:pic xmlns:pic="http://schemas.openxmlformats.org/drawingml/2006/picture">
+                  <pic:nvPicPr>
+                    <pic:cNvPr id="421780173" name="Picture 421780173"/>
+                    <pic:cNvPicPr/>
+                  </pic:nvPicPr>
+                  <pic:blipFill>
+                    <a:blip r:embed="rId11">
+                      <a:extLst>
+                        <a:ext uri="{28A0092B-C50C-407E-A947-70E740481C1C}">
+                          <a14:useLocalDpi xmlns:a14="http://schemas.microsoft.com/office/drawing/2010/main" val="0"/>
+                        </a:ext>
+                      </a:extLst>
+                    </a:blip>
+                    <a:stretch>
+                      <a:fillRect/>
+                    </a:stretch>
+                  </pic:blipFill>
+                  <pic:spPr>
+                    <a:xfrm>
+                      <a:off x="0" y="0"/>
+                      <a:ext cx="1944297" cy="2804415"/>
+                    </a:xfrm>
+                    <a:prstGeom prst="rect">
+                      <a:avLst/>
+                    </a:prstGeom>
+                  </pic:spPr>
+                </pic:pic>
+              </a:graphicData>
+            </a:graphic>
+          </wp:inline>
+        </w:drawing>
+      </w:r>
     </w:p>
     <w:p>
       <w:pPr>
@@ -1699,19 +1737,11 @@
         <w:jc w:val="both"/>
       </w:pPr>
       <w:r>
-        <w:t>It is essential to create Query Connections only, rather than loading the data directly into Excel</w:t>
-      </w:r>
-      <w:r>
-        <w:t>.</w:t>
+        <w:t>It is essential to create Query Connections only, rather than loading the data directly into Excel.</w:t>
       </w:r>
       <w:r>
         <w:t xml:space="preserve"> </w:t>
       </w:r>
-    </w:p>
-    <w:p>
-      <w:pPr>
-        <w:ind w:firstLine="0"/>
-      </w:pPr>
     </w:p>
     <w:p>
       <w:pPr>
@@ -1723,8 +1753,9 @@
         <w:spacing w:before="240"/>
         <w:jc w:val="left"/>
       </w:pPr>
-      <w:bookmarkStart w:id="1" w:name="_Toc179589629"/>
-      <w:r>
+      <w:bookmarkStart w:id="1" w:name="_Toc179737259"/>
+      <w:r>
+        <w:lastRenderedPageBreak/>
         <w:t>ETL operation</w:t>
       </w:r>
       <w:r>
@@ -1738,48 +1769,9 @@
     <w:p>
       <w:pPr>
         <w:ind w:firstLine="0"/>
-      </w:pPr>
-      <w:r>
-        <w:rPr>
-          <w:highlight w:val="yellow"/>
-        </w:rPr>
-        <w:t xml:space="preserve">Take </w:t>
-      </w:r>
-      <w:r>
-        <w:rPr>
-          <w:highlight w:val="yellow"/>
-        </w:rPr>
-        <w:t>example few operations Simple description</w:t>
-      </w:r>
-      <w:r>
-        <w:rPr>
-          <w:highlight w:val="yellow"/>
-        </w:rPr>
-        <w:t xml:space="preserve">, at least 2 </w:t>
-      </w:r>
-      <w:r>
-        <w:rPr>
-          <w:highlight w:val="yellow"/>
-        </w:rPr>
-        <w:t>screenshots</w:t>
-      </w:r>
-      <w:r>
-        <w:rPr>
-          <w:highlight w:val="yellow"/>
-        </w:rPr>
-        <w:t xml:space="preserve"> + watermark</w:t>
-      </w:r>
-    </w:p>
-    <w:p>
-      <w:pPr>
-        <w:ind w:firstLine="0"/>
         <w:jc w:val="both"/>
-        <w:rPr>
-          <w:noProof/>
-        </w:rPr>
-      </w:pPr>
-      <w:r>
-        <w:lastRenderedPageBreak/>
+      </w:pPr>
+      <w:r>
         <w:t xml:space="preserve">Several ETL operations are applied to the </w:t>
       </w:r>
       <w:proofErr w:type="spellStart"/>
@@ -1792,6 +1784,12 @@
       </w:r>
       <w:r>
         <w:t xml:space="preserve">, </w:t>
+      </w:r>
+      <w:r>
+        <w:t xml:space="preserve">column </w:t>
+      </w:r>
+      <w:r>
+        <w:t xml:space="preserve">duplication, </w:t>
       </w:r>
       <w:r>
         <w:t xml:space="preserve">as well as </w:t>
@@ -1815,10 +1813,10 @@
           <w:noProof/>
         </w:rPr>
         <w:drawing>
-          <wp:inline distT="0" distB="0" distL="0" distR="0" wp14:anchorId="5DD356D2" wp14:editId="7E35C219">
+          <wp:inline distT="0" distB="0" distL="0" distR="0" wp14:anchorId="19E5D1BA" wp14:editId="4E192CA1">
             <wp:extent cx="5943600" cy="1591310"/>
             <wp:effectExtent l="0" t="0" r="0" b="8890"/>
-            <wp:docPr id="1421086326" name="Picture 2" descr="A screenshot of a computer&#10;&#10;Description automatically generated"/>
+            <wp:docPr id="2058875340" name="Picture 3"/>
             <wp:cNvGraphicFramePr>
               <a:graphicFrameLocks xmlns:a="http://schemas.openxmlformats.org/drawingml/2006/main" noChangeAspect="1"/>
             </wp:cNvGraphicFramePr>
@@ -1826,11 +1824,11 @@
               <a:graphicData uri="http://schemas.openxmlformats.org/drawingml/2006/picture">
                 <pic:pic xmlns:pic="http://schemas.openxmlformats.org/drawingml/2006/picture">
                   <pic:nvPicPr>
-                    <pic:cNvPr id="1421086326" name="Picture 2" descr="A screenshot of a computer&#10;&#10;Description automatically generated"/>
+                    <pic:cNvPr id="2058875340" name="Picture 2058875340"/>
                     <pic:cNvPicPr/>
                   </pic:nvPicPr>
                   <pic:blipFill>
-                    <a:blip r:embed="rId11" cstate="print">
+                    <a:blip r:embed="rId12" cstate="print">
                       <a:extLst>
                         <a:ext uri="{28A0092B-C50C-407E-A947-70E740481C1C}">
                           <a14:useLocalDpi xmlns:a14="http://schemas.microsoft.com/office/drawing/2010/main" val="0"/>
@@ -1863,19 +1861,7 @@
         <w:jc w:val="both"/>
       </w:pPr>
       <w:r>
-        <w:t xml:space="preserve">Change the data type of the </w:t>
-      </w:r>
-      <w:r>
-        <w:t xml:space="preserve">Total Revenue, Unit Price, </w:t>
-      </w:r>
-      <w:r>
-        <w:t xml:space="preserve">and </w:t>
-      </w:r>
-      <w:r>
-        <w:t xml:space="preserve">Total Unit Cost columns to </w:t>
-      </w:r>
-      <w:r>
-        <w:t>Currency.</w:t>
+        <w:t>Change the data type of the Total Revenue, Unit Price, and Total Unit Cost columns to Currency.</w:t>
       </w:r>
     </w:p>
     <w:p>
@@ -1887,10 +1873,10 @@
           <w:noProof/>
         </w:rPr>
         <w:drawing>
-          <wp:inline distT="0" distB="0" distL="0" distR="0" wp14:anchorId="143A00C9" wp14:editId="5A71465B">
+          <wp:inline distT="0" distB="0" distL="0" distR="0" wp14:anchorId="32B614B5" wp14:editId="7AD4BB0F">
             <wp:extent cx="5943600" cy="1591945"/>
             <wp:effectExtent l="0" t="0" r="0" b="8255"/>
-            <wp:docPr id="1614735928" name="Picture 3"/>
+            <wp:docPr id="413196969" name="Picture 4"/>
             <wp:cNvGraphicFramePr>
               <a:graphicFrameLocks xmlns:a="http://schemas.openxmlformats.org/drawingml/2006/main" noChangeAspect="1"/>
             </wp:cNvGraphicFramePr>
@@ -1898,11 +1884,11 @@
               <a:graphicData uri="http://schemas.openxmlformats.org/drawingml/2006/picture">
                 <pic:pic xmlns:pic="http://schemas.openxmlformats.org/drawingml/2006/picture">
                   <pic:nvPicPr>
-                    <pic:cNvPr id="1614735928" name="Picture 1614735928"/>
+                    <pic:cNvPr id="413196969" name="Picture 413196969"/>
                     <pic:cNvPicPr/>
                   </pic:nvPicPr>
                   <pic:blipFill>
-                    <a:blip r:embed="rId12" cstate="print">
+                    <a:blip r:embed="rId13" cstate="print">
                       <a:extLst>
                         <a:ext uri="{28A0092B-C50C-407E-A947-70E740481C1C}">
                           <a14:useLocalDpi xmlns:a14="http://schemas.microsoft.com/office/drawing/2010/main" val="0"/>
@@ -1944,7 +1930,7 @@
         <w:spacing w:before="240"/>
         <w:jc w:val="left"/>
       </w:pPr>
-      <w:bookmarkStart w:id="2" w:name="_Toc179589630"/>
+      <w:bookmarkStart w:id="2" w:name="_Toc179737260"/>
       <w:r>
         <w:t>Data analysis (Using Dax)</w:t>
       </w:r>
@@ -1953,45 +1939,38 @@
     <w:p>
       <w:pPr>
         <w:ind w:firstLine="0"/>
-      </w:pPr>
-      <w:r>
-        <w:rPr>
-          <w:highlight w:val="yellow"/>
-        </w:rPr>
-        <w:t xml:space="preserve">At least </w:t>
-      </w:r>
-      <w:r>
-        <w:rPr>
-          <w:highlight w:val="yellow"/>
-        </w:rPr>
-        <w:t>2 DAX New columns, new measure</w:t>
-      </w:r>
-      <w:r>
-        <w:t xml:space="preserve"> </w:t>
+        <w:jc w:val="both"/>
+      </w:pPr>
+      <w:r>
+        <w:t xml:space="preserve">Several measures can be applied to the table to generate meaningful insights, including the Average of Total Revenue, Count of Total Orders, </w:t>
+      </w:r>
+      <w:r>
+        <w:t xml:space="preserve">Total Quantity, </w:t>
+      </w:r>
+      <w:r>
+        <w:t>and Sum of Total Revenue</w:t>
+      </w:r>
+      <w:r>
+        <w:t>..</w:t>
+      </w:r>
+      <w:r>
+        <w:t>.</w:t>
       </w:r>
     </w:p>
     <w:p>
       <w:pPr>
         <w:ind w:firstLine="0"/>
-        <w:jc w:val="both"/>
+      </w:pPr>
+      <w:r>
         <w:rPr>
           <w:noProof/>
         </w:rPr>
-      </w:pPr>
-      <w:r>
-        <w:t>Several measures can be applied to the table to generate meaningful insights, including the Average of Total Revenue, Count of Total Orders, and Sum of Total Revenue, among others.</w:t>
-      </w:r>
-    </w:p>
-    <w:p>
-      <w:r>
-        <w:rPr>
-          <w:noProof/>
-        </w:rPr>
+        <w:lastRenderedPageBreak/>
         <w:drawing>
-          <wp:inline distT="0" distB="0" distL="0" distR="0" wp14:anchorId="53106F4F" wp14:editId="3AC80EFE">
-            <wp:extent cx="4628313" cy="1685676"/>
-            <wp:effectExtent l="0" t="0" r="1270" b="0"/>
-            <wp:docPr id="442963654" name="Picture 4"/>
+          <wp:inline distT="0" distB="0" distL="0" distR="0" wp14:anchorId="470AF873" wp14:editId="60A26DA8">
+            <wp:extent cx="5943600" cy="2164715"/>
+            <wp:effectExtent l="0" t="0" r="0" b="6985"/>
+            <wp:docPr id="1580385614" name="Picture 5"/>
             <wp:cNvGraphicFramePr>
               <a:graphicFrameLocks xmlns:a="http://schemas.openxmlformats.org/drawingml/2006/main" noChangeAspect="1"/>
             </wp:cNvGraphicFramePr>
@@ -1999,11 +1978,11 @@
               <a:graphicData uri="http://schemas.openxmlformats.org/drawingml/2006/picture">
                 <pic:pic xmlns:pic="http://schemas.openxmlformats.org/drawingml/2006/picture">
                   <pic:nvPicPr>
-                    <pic:cNvPr id="442963654" name="Picture 442963654"/>
+                    <pic:cNvPr id="1580385614" name="Picture 1580385614"/>
                     <pic:cNvPicPr/>
                   </pic:nvPicPr>
                   <pic:blipFill>
-                    <a:blip r:embed="rId13">
+                    <a:blip r:embed="rId14">
                       <a:extLst>
                         <a:ext uri="{28A0092B-C50C-407E-A947-70E740481C1C}">
                           <a14:useLocalDpi xmlns:a14="http://schemas.microsoft.com/office/drawing/2010/main" val="0"/>
@@ -2017,7 +1996,7 @@
                   <pic:spPr>
                     <a:xfrm>
                       <a:off x="0" y="0"/>
-                      <a:ext cx="4687878" cy="1707370"/>
+                      <a:ext cx="5943600" cy="2164715"/>
                     </a:xfrm>
                     <a:prstGeom prst="rect">
                       <a:avLst/>
@@ -2036,7 +2015,6 @@
         <w:jc w:val="both"/>
       </w:pPr>
       <w:r>
-        <w:lastRenderedPageBreak/>
         <w:t xml:space="preserve">DAX also allows the addition of new columns using various DAX functions, including mathematical, statistical, logical, filter, and datetime functions. </w:t>
       </w:r>
     </w:p>
@@ -2046,40 +2024,10 @@
         <w:jc w:val="both"/>
       </w:pPr>
       <w:r>
-        <w:t>A</w:t>
-      </w:r>
-      <w:r>
-        <w:t xml:space="preserve"> new column </w:t>
-      </w:r>
-      <w:r>
-        <w:t xml:space="preserve">can be added </w:t>
-      </w:r>
-      <w:r>
-        <w:t xml:space="preserve">using DAX </w:t>
-      </w:r>
-      <w:r>
-        <w:t>to categorize the</w:t>
-      </w:r>
-      <w:r>
-        <w:t xml:space="preserve"> Order </w:t>
-      </w:r>
-      <w:r>
-        <w:t>Value as</w:t>
-      </w:r>
-      <w:r>
-        <w:t xml:space="preserve"> LOW, MEDIUM, </w:t>
-      </w:r>
-      <w:r>
-        <w:t xml:space="preserve">or </w:t>
-      </w:r>
-      <w:r>
-        <w:t xml:space="preserve">HIGH based on </w:t>
-      </w:r>
-      <w:r>
-        <w:t xml:space="preserve">the </w:t>
-      </w:r>
-      <w:r>
-        <w:t>total revenue.</w:t>
+        <w:t xml:space="preserve">A new column can be added using DAX to categorize the Order Value as LOW, MEDIUM, or HIGH based on the total </w:t>
+      </w:r>
+      <w:r>
+        <w:t>revenue.</w:t>
       </w:r>
     </w:p>
     <w:p>
@@ -2091,10 +2039,10 @@
           <w:noProof/>
         </w:rPr>
         <w:drawing>
-          <wp:inline distT="0" distB="0" distL="0" distR="0" wp14:anchorId="1EB971E9" wp14:editId="7DF90698">
+          <wp:inline distT="0" distB="0" distL="0" distR="0" wp14:anchorId="7C72D852" wp14:editId="47C6051F">
             <wp:extent cx="5943600" cy="1513840"/>
             <wp:effectExtent l="0" t="0" r="0" b="0"/>
-            <wp:docPr id="461259259" name="Picture 6" descr="A screenshot of a computer&#10;&#10;Description automatically generated"/>
+            <wp:docPr id="1797867721" name="Picture 6"/>
             <wp:cNvGraphicFramePr>
               <a:graphicFrameLocks xmlns:a="http://schemas.openxmlformats.org/drawingml/2006/main" noChangeAspect="1"/>
             </wp:cNvGraphicFramePr>
@@ -2102,11 +2050,11 @@
               <a:graphicData uri="http://schemas.openxmlformats.org/drawingml/2006/picture">
                 <pic:pic xmlns:pic="http://schemas.openxmlformats.org/drawingml/2006/picture">
                   <pic:nvPicPr>
-                    <pic:cNvPr id="461259259" name="Picture 6" descr="A screenshot of a computer&#10;&#10;Description automatically generated"/>
+                    <pic:cNvPr id="1797867721" name="Picture 6"/>
                     <pic:cNvPicPr/>
                   </pic:nvPicPr>
                   <pic:blipFill>
-                    <a:blip r:embed="rId14">
+                    <a:blip r:embed="rId15">
                       <a:extLst>
                         <a:ext uri="{28A0092B-C50C-407E-A947-70E740481C1C}">
                           <a14:useLocalDpi xmlns:a14="http://schemas.microsoft.com/office/drawing/2010/main" val="0"/>
@@ -2154,10 +2102,10 @@
           <w:noProof/>
         </w:rPr>
         <w:drawing>
-          <wp:inline distT="0" distB="0" distL="0" distR="0" wp14:anchorId="1CBD48AF" wp14:editId="547B9666">
+          <wp:inline distT="0" distB="0" distL="0" distR="0" wp14:anchorId="36C937E7" wp14:editId="7D051D48">
             <wp:extent cx="5943600" cy="1269365"/>
             <wp:effectExtent l="0" t="0" r="0" b="6985"/>
-            <wp:docPr id="1087298279" name="Picture 7"/>
+            <wp:docPr id="921335903" name="Picture 7"/>
             <wp:cNvGraphicFramePr>
               <a:graphicFrameLocks xmlns:a="http://schemas.openxmlformats.org/drawingml/2006/main" noChangeAspect="1"/>
             </wp:cNvGraphicFramePr>
@@ -2165,11 +2113,11 @@
               <a:graphicData uri="http://schemas.openxmlformats.org/drawingml/2006/picture">
                 <pic:pic xmlns:pic="http://schemas.openxmlformats.org/drawingml/2006/picture">
                   <pic:nvPicPr>
-                    <pic:cNvPr id="1087298279" name="Picture 1087298279"/>
+                    <pic:cNvPr id="921335903" name="Picture 921335903"/>
                     <pic:cNvPicPr/>
                   </pic:nvPicPr>
                   <pic:blipFill>
-                    <a:blip r:embed="rId15" cstate="print">
+                    <a:blip r:embed="rId16" cstate="print">
                       <a:extLst>
                         <a:ext uri="{28A0092B-C50C-407E-A947-70E740481C1C}">
                           <a14:useLocalDpi xmlns:a14="http://schemas.microsoft.com/office/drawing/2010/main" val="0"/>
@@ -2203,42 +2151,6 @@
     </w:p>
     <w:p>
       <w:pPr>
-        <w:ind w:firstLine="0"/>
-      </w:pPr>
-    </w:p>
-    <w:p>
-      <w:pPr>
-        <w:ind w:firstLine="0"/>
-        <w:rPr>
-          <w:highlight w:val="yellow"/>
-        </w:rPr>
-      </w:pPr>
-      <w:r>
-        <w:rPr>
-          <w:highlight w:val="yellow"/>
-        </w:rPr>
-        <w:t xml:space="preserve">Show Pivot table using the measure, new columns. </w:t>
-      </w:r>
-      <w:r>
-        <w:rPr>
-          <w:highlight w:val="yellow"/>
-        </w:rPr>
-        <w:t xml:space="preserve"> </w:t>
-      </w:r>
-      <w:r>
-        <w:rPr>
-          <w:highlight w:val="yellow"/>
-        </w:rPr>
-        <w:t>Conclusion 1, Conclusion 2, Conclusion 3.</w:t>
-      </w:r>
-    </w:p>
-    <w:p>
-      <w:pPr>
-        <w:ind w:firstLine="0"/>
-      </w:pPr>
-    </w:p>
-    <w:p>
-      <w:pPr>
         <w:pStyle w:val="Heading2"/>
         <w:numPr>
           <w:ilvl w:val="1"/>
@@ -2249,7 +2161,7 @@
         <w:lastRenderedPageBreak/>
         <w:t xml:space="preserve"> </w:t>
       </w:r>
-      <w:bookmarkStart w:id="3" w:name="_Toc179589631"/>
+      <w:bookmarkStart w:id="3" w:name="_Toc179737261"/>
       <w:r>
         <w:t>U</w:t>
       </w:r>
@@ -2262,15 +2174,18 @@
       <w:pPr>
         <w:ind w:firstLine="0"/>
       </w:pPr>
+      <w:r>
+        <w:t xml:space="preserve"> </w:t>
+      </w:r>
       <w:r>
         <w:rPr>
           <w:noProof/>
         </w:rPr>
         <w:drawing>
-          <wp:inline distT="0" distB="0" distL="0" distR="0" wp14:anchorId="49F4A761" wp14:editId="2C2B4559">
-            <wp:extent cx="1882439" cy="3737113"/>
+          <wp:inline distT="0" distB="0" distL="0" distR="0" wp14:anchorId="77A39CF8" wp14:editId="0846FE90">
+            <wp:extent cx="1958340" cy="3887797"/>
             <wp:effectExtent l="0" t="0" r="3810" b="0"/>
-            <wp:docPr id="1460163135" name="Picture 8"/>
+            <wp:docPr id="1503718638" name="Picture 8" descr="A screenshot of a computer&#10;&#10;Description automatically generated"/>
             <wp:cNvGraphicFramePr>
               <a:graphicFrameLocks xmlns:a="http://schemas.openxmlformats.org/drawingml/2006/main" noChangeAspect="1"/>
             </wp:cNvGraphicFramePr>
@@ -2278,56 +2193,7 @@
               <a:graphicData uri="http://schemas.openxmlformats.org/drawingml/2006/picture">
                 <pic:pic xmlns:pic="http://schemas.openxmlformats.org/drawingml/2006/picture">
                   <pic:nvPicPr>
-                    <pic:cNvPr id="1460163135" name="Picture 1460163135"/>
-                    <pic:cNvPicPr/>
-                  </pic:nvPicPr>
-                  <pic:blipFill>
-                    <a:blip r:embed="rId16">
-                      <a:extLst>
-                        <a:ext uri="{28A0092B-C50C-407E-A947-70E740481C1C}">
-                          <a14:useLocalDpi xmlns:a14="http://schemas.microsoft.com/office/drawing/2010/main" val="0"/>
-                        </a:ext>
-                      </a:extLst>
-                    </a:blip>
-                    <a:stretch>
-                      <a:fillRect/>
-                    </a:stretch>
-                  </pic:blipFill>
-                  <pic:spPr>
-                    <a:xfrm>
-                      <a:off x="0" y="0"/>
-                      <a:ext cx="1890209" cy="3752539"/>
-                    </a:xfrm>
-                    <a:prstGeom prst="rect">
-                      <a:avLst/>
-                    </a:prstGeom>
-                  </pic:spPr>
-                </pic:pic>
-              </a:graphicData>
-            </a:graphic>
-          </wp:inline>
-        </w:drawing>
-      </w:r>
-      <w:r>
-        <w:t xml:space="preserve"> </w:t>
-      </w:r>
-      <w:r>
-        <w:rPr>
-          <w:noProof/>
-        </w:rPr>
-        <w:drawing>
-          <wp:inline distT="0" distB="0" distL="0" distR="0" wp14:anchorId="5400B0FF" wp14:editId="27E0C06E">
-            <wp:extent cx="4004378" cy="1669774"/>
-            <wp:effectExtent l="0" t="0" r="0" b="6985"/>
-            <wp:docPr id="1265367048" name="Picture 9"/>
-            <wp:cNvGraphicFramePr>
-              <a:graphicFrameLocks xmlns:a="http://schemas.openxmlformats.org/drawingml/2006/main" noChangeAspect="1"/>
-            </wp:cNvGraphicFramePr>
-            <a:graphic xmlns:a="http://schemas.openxmlformats.org/drawingml/2006/main">
-              <a:graphicData uri="http://schemas.openxmlformats.org/drawingml/2006/picture">
-                <pic:pic xmlns:pic="http://schemas.openxmlformats.org/drawingml/2006/picture">
-                  <pic:nvPicPr>
-                    <pic:cNvPr id="1265367048" name="Picture 1265367048"/>
+                    <pic:cNvPr id="1503718638" name="Picture 8" descr="A screenshot of a computer&#10;&#10;Description automatically generated"/>
                     <pic:cNvPicPr/>
                   </pic:nvPicPr>
                   <pic:blipFill>
@@ -2345,7 +2211,7 @@
                   <pic:spPr>
                     <a:xfrm>
                       <a:off x="0" y="0"/>
-                      <a:ext cx="4023299" cy="1677664"/>
+                      <a:ext cx="1968070" cy="3907113"/>
                     </a:xfrm>
                     <a:prstGeom prst="rect">
                       <a:avLst/>
@@ -2357,88 +2223,7 @@
           </wp:inline>
         </w:drawing>
       </w:r>
-    </w:p>
-    <w:p>
-      <w:pPr>
-        <w:ind w:firstLine="0"/>
-        <w:jc w:val="both"/>
-      </w:pPr>
-      <w:r>
-        <w:t>This table can identify which product generates the most revenue in different regions. This helps in understanding regional product performance</w:t>
-      </w:r>
-      <w:r>
-        <w:t>.</w:t>
-      </w:r>
-      <w:r>
-        <w:t xml:space="preserve"> </w:t>
-      </w:r>
-      <w:r>
-        <w:rPr>
-          <w:b/>
-          <w:bCs/>
-        </w:rPr>
-        <w:t>Product 7</w:t>
-      </w:r>
-      <w:r>
-        <w:t xml:space="preserve"> is the top performer with a revenue of </w:t>
-      </w:r>
-      <w:r>
-        <w:rPr>
-          <w:b/>
-          <w:bCs/>
-        </w:rPr>
-        <w:t>1,391,301.90</w:t>
-      </w:r>
-      <w:r>
-        <w:t>.</w:t>
-      </w:r>
-      <w:r>
-        <w:t xml:space="preserve"> </w:t>
-      </w:r>
-      <w:r>
-        <w:t xml:space="preserve">Focus marketing efforts or promotions on </w:t>
-      </w:r>
-      <w:r>
-        <w:rPr>
-          <w:b/>
-          <w:bCs/>
-        </w:rPr>
-        <w:t>Product 7</w:t>
-      </w:r>
-      <w:r>
-        <w:t xml:space="preserve"> to maintain or increase its leading performance.</w:t>
-      </w:r>
-    </w:p>
-    <w:p/>
-    <w:p>
-      <w:pPr>
-        <w:pStyle w:val="Heading2"/>
-        <w:numPr>
-          <w:ilvl w:val="1"/>
-          <w:numId w:val="35"/>
-        </w:numPr>
-      </w:pPr>
-      <w:r>
-        <w:lastRenderedPageBreak/>
-        <w:t xml:space="preserve"> </w:t>
-      </w:r>
-      <w:bookmarkStart w:id="4" w:name="_Toc179589632"/>
-      <w:r>
-        <w:t>Understanding customer order though sales channel.</w:t>
-      </w:r>
-      <w:bookmarkEnd w:id="4"/>
-    </w:p>
-    <w:p>
-      <w:pPr>
-        <w:ind w:firstLine="0"/>
-        <w:rPr>
-          <w:noProof/>
-        </w:rPr>
-      </w:pPr>
-      <w:r>
-        <w:rPr>
-          <w:noProof/>
-        </w:rPr>
+      <w:r>
         <w:t xml:space="preserve"> </w:t>
       </w:r>
       <w:r>
@@ -2446,10 +2231,10 @@
           <w:noProof/>
         </w:rPr>
         <w:drawing>
-          <wp:inline distT="0" distB="0" distL="0" distR="0" wp14:anchorId="1518B8BD" wp14:editId="6D0E3A37">
-            <wp:extent cx="2337683" cy="4577963"/>
-            <wp:effectExtent l="0" t="0" r="5715" b="0"/>
-            <wp:docPr id="2005271692" name="Picture 13" descr="A screenshot of a computer&#10;&#10;Description automatically generated"/>
+          <wp:inline distT="0" distB="0" distL="0" distR="0" wp14:anchorId="682717AB" wp14:editId="1C59D4DF">
+            <wp:extent cx="3793366" cy="1581785"/>
+            <wp:effectExtent l="0" t="0" r="0" b="0"/>
+            <wp:docPr id="226764261" name="Picture 9"/>
             <wp:cNvGraphicFramePr>
               <a:graphicFrameLocks xmlns:a="http://schemas.openxmlformats.org/drawingml/2006/main" noChangeAspect="1"/>
             </wp:cNvGraphicFramePr>
@@ -2457,7 +2242,7 @@
               <a:graphicData uri="http://schemas.openxmlformats.org/drawingml/2006/picture">
                 <pic:pic xmlns:pic="http://schemas.openxmlformats.org/drawingml/2006/picture">
                   <pic:nvPicPr>
-                    <pic:cNvPr id="2005271692" name="Picture 13" descr="A screenshot of a computer&#10;&#10;Description automatically generated"/>
+                    <pic:cNvPr id="226764261" name="Picture 226764261"/>
                     <pic:cNvPicPr/>
                   </pic:nvPicPr>
                   <pic:blipFill>
@@ -2475,7 +2260,7 @@
                   <pic:spPr>
                     <a:xfrm>
                       <a:off x="0" y="0"/>
-                      <a:ext cx="2355623" cy="4613095"/>
+                      <a:ext cx="3809506" cy="1588515"/>
                     </a:xfrm>
                     <a:prstGeom prst="rect">
                       <a:avLst/>
@@ -2487,6 +2272,86 @@
           </wp:inline>
         </w:drawing>
       </w:r>
+    </w:p>
+    <w:p>
+      <w:pPr>
+        <w:ind w:firstLine="0"/>
+        <w:jc w:val="both"/>
+      </w:pPr>
+      <w:r>
+        <w:t>This table can identify which product generates the most revenue in different regions. This helps in understanding regional product performance</w:t>
+      </w:r>
+      <w:r>
+        <w:t>.</w:t>
+      </w:r>
+      <w:r>
+        <w:t xml:space="preserve"> </w:t>
+      </w:r>
+      <w:r>
+        <w:rPr>
+          <w:b/>
+          <w:bCs/>
+        </w:rPr>
+        <w:t>Product 7</w:t>
+      </w:r>
+      <w:r>
+        <w:t xml:space="preserve"> is the top performer with a revenue of </w:t>
+      </w:r>
+      <w:r>
+        <w:t>$</w:t>
+      </w:r>
+      <w:r>
+        <w:rPr>
+          <w:b/>
+          <w:bCs/>
+        </w:rPr>
+        <w:t>1,391,301.90</w:t>
+      </w:r>
+      <w:r>
+        <w:t>.</w:t>
+      </w:r>
+      <w:r>
+        <w:t xml:space="preserve"> </w:t>
+      </w:r>
+      <w:r>
+        <w:t xml:space="preserve">Focus marketing efforts or promotions on </w:t>
+      </w:r>
+      <w:r>
+        <w:rPr>
+          <w:b/>
+          <w:bCs/>
+        </w:rPr>
+        <w:t>Product 7</w:t>
+      </w:r>
+      <w:r>
+        <w:t xml:space="preserve"> to maintain or increase its leading performance.</w:t>
+      </w:r>
+    </w:p>
+    <w:p>
+      <w:pPr>
+        <w:pStyle w:val="Heading2"/>
+        <w:numPr>
+          <w:ilvl w:val="1"/>
+          <w:numId w:val="35"/>
+        </w:numPr>
+      </w:pPr>
+      <w:r>
+        <w:lastRenderedPageBreak/>
+        <w:t xml:space="preserve"> </w:t>
+      </w:r>
+      <w:bookmarkStart w:id="4" w:name="_Toc179737262"/>
+      <w:r>
+        <w:t>Understanding customer order though sales channel.</w:t>
+      </w:r>
+      <w:bookmarkEnd w:id="4"/>
+    </w:p>
+    <w:p>
+      <w:pPr>
+        <w:ind w:firstLine="0"/>
+        <w:rPr>
+          <w:noProof/>
+        </w:rPr>
+      </w:pPr>
       <w:r>
         <w:rPr>
           <w:noProof/>
@@ -2498,10 +2363,10 @@
           <w:noProof/>
         </w:rPr>
         <w:drawing>
-          <wp:inline distT="0" distB="0" distL="0" distR="0" wp14:anchorId="5EA307C1" wp14:editId="14E597F7">
-            <wp:extent cx="3496928" cy="3419061"/>
-            <wp:effectExtent l="0" t="0" r="8890" b="0"/>
-            <wp:docPr id="1416998894" name="Picture 12"/>
+          <wp:inline distT="0" distB="0" distL="0" distR="0" wp14:anchorId="782B9786" wp14:editId="44A77B7C">
+            <wp:extent cx="2346960" cy="4596131"/>
+            <wp:effectExtent l="0" t="0" r="0" b="0"/>
+            <wp:docPr id="1920308926" name="Picture 10" descr="A screenshot of a computer&#10;&#10;Description automatically generated"/>
             <wp:cNvGraphicFramePr>
               <a:graphicFrameLocks xmlns:a="http://schemas.openxmlformats.org/drawingml/2006/main" noChangeAspect="1"/>
             </wp:cNvGraphicFramePr>
@@ -2509,7 +2374,7 @@
               <a:graphicData uri="http://schemas.openxmlformats.org/drawingml/2006/picture">
                 <pic:pic xmlns:pic="http://schemas.openxmlformats.org/drawingml/2006/picture">
                   <pic:nvPicPr>
-                    <pic:cNvPr id="1416998894" name="Picture 1416998894"/>
+                    <pic:cNvPr id="1920308926" name="Picture 10" descr="A screenshot of a computer&#10;&#10;Description automatically generated"/>
                     <pic:cNvPicPr/>
                   </pic:nvPicPr>
                   <pic:blipFill>
@@ -2527,7 +2392,7 @@
                   <pic:spPr>
                     <a:xfrm>
                       <a:off x="0" y="0"/>
-                      <a:ext cx="3499547" cy="3421622"/>
+                      <a:ext cx="2347448" cy="4597086"/>
                     </a:xfrm>
                     <a:prstGeom prst="rect">
                       <a:avLst/>
@@ -2539,100 +2404,21 @@
           </wp:inline>
         </w:drawing>
       </w:r>
-    </w:p>
-    <w:p>
-      <w:pPr>
-        <w:ind w:firstLine="0"/>
-      </w:pPr>
-      <w:r>
-        <w:t>This will help determine which customers place the most orders and through which sales channel</w:t>
-      </w:r>
-      <w:r>
-        <w:t xml:space="preserve">. </w:t>
-      </w:r>
       <w:r>
         <w:rPr>
-          <w:b/>
-          <w:bCs/>
+          <w:noProof/>
         </w:rPr>
-        <w:t>Medline</w:t>
-      </w:r>
-      <w:r>
-        <w:t xml:space="preserve"> is the top customer overall with the highest number of orders (77 total), particularly in the </w:t>
-      </w:r>
-      <w:r>
-        <w:rPr>
-          <w:b/>
-          <w:bCs/>
-        </w:rPr>
-        <w:t>Wholesale</w:t>
-      </w:r>
-      <w:r>
-        <w:t xml:space="preserve"> channel (114 orders).</w:t>
-      </w:r>
-      <w:r>
         <w:t xml:space="preserve"> </w:t>
       </w:r>
-      <w:r>
-        <w:rPr>
-          <w:b/>
-          <w:bCs/>
-        </w:rPr>
-        <w:t>Medline</w:t>
-      </w:r>
-      <w:r>
-        <w:t xml:space="preserve"> could be a strategic partner for wholesale business, and it may be beneficial to focus on maintaining or even enhancing this relationship</w:t>
-      </w:r>
-      <w:r>
-        <w:t xml:space="preserve"> and</w:t>
-      </w:r>
-      <w:r>
-        <w:t xml:space="preserve"> offering targeted deals</w:t>
-      </w:r>
-      <w:r>
-        <w:t>.</w:t>
-      </w:r>
-    </w:p>
-    <w:p>
-      <w:pPr>
-        <w:ind w:firstLine="0"/>
-      </w:pPr>
-    </w:p>
-    <w:p>
-      <w:pPr>
-        <w:pStyle w:val="Heading2"/>
-        <w:numPr>
-          <w:ilvl w:val="1"/>
-          <w:numId w:val="35"/>
-        </w:numPr>
-      </w:pPr>
-      <w:r>
-        <w:lastRenderedPageBreak/>
-        <w:t xml:space="preserve"> </w:t>
-      </w:r>
-      <w:bookmarkStart w:id="5" w:name="_Toc179589633"/>
-      <w:r>
-        <w:t>Insight average revenue across years and quarters.</w:t>
-      </w:r>
-      <w:bookmarkEnd w:id="5"/>
-      <w:r>
-        <w:t xml:space="preserve"> </w:t>
-      </w:r>
-    </w:p>
-    <w:p>
-      <w:pPr>
-        <w:ind w:firstLine="0"/>
-        <w:jc w:val="center"/>
-      </w:pPr>
       <w:r>
         <w:rPr>
           <w:noProof/>
         </w:rPr>
         <w:drawing>
-          <wp:inline distT="0" distB="0" distL="0" distR="0" wp14:anchorId="67C04B6A" wp14:editId="082B7DB2">
-            <wp:extent cx="2194560" cy="4382627"/>
-            <wp:effectExtent l="0" t="0" r="0" b="0"/>
-            <wp:docPr id="1853252121" name="Picture 14"/>
+          <wp:inline distT="0" distB="0" distL="0" distR="0" wp14:anchorId="57CF299C" wp14:editId="00EDDB9C">
+            <wp:extent cx="3406140" cy="3330295"/>
+            <wp:effectExtent l="0" t="0" r="3810" b="3810"/>
+            <wp:docPr id="1714667276" name="Picture 11"/>
             <wp:cNvGraphicFramePr>
               <a:graphicFrameLocks xmlns:a="http://schemas.openxmlformats.org/drawingml/2006/main" noChangeAspect="1"/>
             </wp:cNvGraphicFramePr>
@@ -2640,7 +2426,7 @@
               <a:graphicData uri="http://schemas.openxmlformats.org/drawingml/2006/picture">
                 <pic:pic xmlns:pic="http://schemas.openxmlformats.org/drawingml/2006/picture">
                   <pic:nvPicPr>
-                    <pic:cNvPr id="1853252121" name="Picture 1853252121"/>
+                    <pic:cNvPr id="1714667276" name="Picture 1714667276"/>
                     <pic:cNvPicPr/>
                   </pic:nvPicPr>
                   <pic:blipFill>
@@ -2658,7 +2444,7 @@
                   <pic:spPr>
                     <a:xfrm>
                       <a:off x="0" y="0"/>
-                      <a:ext cx="2203254" cy="4399989"/>
+                      <a:ext cx="3408015" cy="3332128"/>
                     </a:xfrm>
                     <a:prstGeom prst="rect">
                       <a:avLst/>
@@ -2670,15 +2456,100 @@
           </wp:inline>
         </w:drawing>
       </w:r>
+    </w:p>
+    <w:p>
+      <w:pPr>
+        <w:ind w:firstLine="0"/>
+      </w:pPr>
+      <w:r>
+        <w:t>This will help determine which customers place the most orders and through which sales channel</w:t>
+      </w:r>
+      <w:r>
+        <w:t xml:space="preserve">. </w:t>
+      </w:r>
+      <w:r>
+        <w:rPr>
+          <w:b/>
+          <w:bCs/>
+        </w:rPr>
+        <w:t>Medline</w:t>
+      </w:r>
+      <w:r>
+        <w:t xml:space="preserve"> is the top customer overall with the highest number of orders (77 total), particularly in the </w:t>
+      </w:r>
+      <w:r>
+        <w:rPr>
+          <w:b/>
+          <w:bCs/>
+        </w:rPr>
+        <w:t>Wholesale</w:t>
+      </w:r>
+      <w:r>
+        <w:t xml:space="preserve"> channel (114 orders).</w:t>
+      </w:r>
+      <w:r>
+        <w:t xml:space="preserve"> </w:t>
+      </w:r>
+      <w:r>
+        <w:rPr>
+          <w:b/>
+          <w:bCs/>
+        </w:rPr>
+        <w:t>Medline</w:t>
+      </w:r>
+      <w:r>
+        <w:t xml:space="preserve"> could be a strategic partner for wholesale business, and it may be beneficial to focus on maintaining or even enhancing this relationship</w:t>
+      </w:r>
+      <w:r>
+        <w:t xml:space="preserve"> and</w:t>
+      </w:r>
+      <w:r>
+        <w:t xml:space="preserve"> offering targeted deals</w:t>
+      </w:r>
+      <w:r>
+        <w:t>.</w:t>
+      </w:r>
+    </w:p>
+    <w:p>
+      <w:pPr>
+        <w:ind w:firstLine="0"/>
+      </w:pPr>
+    </w:p>
+    <w:p>
+      <w:pPr>
+        <w:pStyle w:val="Heading2"/>
+        <w:numPr>
+          <w:ilvl w:val="1"/>
+          <w:numId w:val="35"/>
+        </w:numPr>
+      </w:pPr>
+      <w:r>
+        <w:lastRenderedPageBreak/>
+        <w:t xml:space="preserve"> </w:t>
+      </w:r>
+      <w:bookmarkStart w:id="5" w:name="_Toc179737263"/>
+      <w:r>
+        <w:t>Insight average revenue across years and quarters.</w:t>
+      </w:r>
+      <w:bookmarkEnd w:id="5"/>
+      <w:r>
+        <w:t xml:space="preserve"> </w:t>
+      </w:r>
+    </w:p>
+    <w:p>
+      <w:pPr>
+        <w:ind w:firstLine="0"/>
+        <w:jc w:val="center"/>
+      </w:pPr>
       <w:r>
         <w:rPr>
           <w:noProof/>
         </w:rPr>
         <w:drawing>
-          <wp:inline distT="0" distB="0" distL="0" distR="0" wp14:anchorId="240AF012" wp14:editId="54FF1DBE">
-            <wp:extent cx="2447925" cy="3267075"/>
-            <wp:effectExtent l="0" t="0" r="9525" b="9525"/>
-            <wp:docPr id="1849127725" name="Picture 15"/>
+          <wp:inline distT="0" distB="0" distL="0" distR="0" wp14:anchorId="47FE3A6D" wp14:editId="5519DA31">
+            <wp:extent cx="2277940" cy="4549140"/>
+            <wp:effectExtent l="0" t="0" r="8255" b="3810"/>
+            <wp:docPr id="1537114881" name="Picture 12"/>
             <wp:cNvGraphicFramePr>
               <a:graphicFrameLocks xmlns:a="http://schemas.openxmlformats.org/drawingml/2006/main" noChangeAspect="1"/>
             </wp:cNvGraphicFramePr>
@@ -2686,11 +2557,57 @@
               <a:graphicData uri="http://schemas.openxmlformats.org/drawingml/2006/picture">
                 <pic:pic xmlns:pic="http://schemas.openxmlformats.org/drawingml/2006/picture">
                   <pic:nvPicPr>
-                    <pic:cNvPr id="1849127725" name="Picture 1849127725"/>
+                    <pic:cNvPr id="1537114881" name="Picture 1537114881"/>
                     <pic:cNvPicPr/>
                   </pic:nvPicPr>
                   <pic:blipFill>
                     <a:blip r:embed="rId21">
+                      <a:extLst>
+                        <a:ext uri="{28A0092B-C50C-407E-A947-70E740481C1C}">
+                          <a14:useLocalDpi xmlns:a14="http://schemas.microsoft.com/office/drawing/2010/main" val="0"/>
+                        </a:ext>
+                      </a:extLst>
+                    </a:blip>
+                    <a:stretch>
+                      <a:fillRect/>
+                    </a:stretch>
+                  </pic:blipFill>
+                  <pic:spPr>
+                    <a:xfrm>
+                      <a:off x="0" y="0"/>
+                      <a:ext cx="2281346" cy="4555943"/>
+                    </a:xfrm>
+                    <a:prstGeom prst="rect">
+                      <a:avLst/>
+                    </a:prstGeom>
+                  </pic:spPr>
+                </pic:pic>
+              </a:graphicData>
+            </a:graphic>
+          </wp:inline>
+        </w:drawing>
+      </w:r>
+      <w:r>
+        <w:rPr>
+          <w:noProof/>
+        </w:rPr>
+        <w:drawing>
+          <wp:inline distT="0" distB="0" distL="0" distR="0" wp14:anchorId="7B6F3E7C" wp14:editId="26CF62C3">
+            <wp:extent cx="2447925" cy="3267075"/>
+            <wp:effectExtent l="0" t="0" r="9525" b="9525"/>
+            <wp:docPr id="1633394422" name="Picture 13"/>
+            <wp:cNvGraphicFramePr>
+              <a:graphicFrameLocks xmlns:a="http://schemas.openxmlformats.org/drawingml/2006/main" noChangeAspect="1"/>
+            </wp:cNvGraphicFramePr>
+            <a:graphic xmlns:a="http://schemas.openxmlformats.org/drawingml/2006/main">
+              <a:graphicData uri="http://schemas.openxmlformats.org/drawingml/2006/picture">
+                <pic:pic xmlns:pic="http://schemas.openxmlformats.org/drawingml/2006/picture">
+                  <pic:nvPicPr>
+                    <pic:cNvPr id="1633394422" name="Picture 1633394422"/>
+                    <pic:cNvPicPr/>
+                  </pic:nvPicPr>
+                  <pic:blipFill>
+                    <a:blip r:embed="rId22">
                       <a:extLst>
                         <a:ext uri="{28A0092B-C50C-407E-A947-70E740481C1C}">
                           <a14:useLocalDpi xmlns:a14="http://schemas.microsoft.com/office/drawing/2010/main" val="0"/>
@@ -2778,7 +2695,7 @@
         <w:lastRenderedPageBreak/>
         <w:t xml:space="preserve"> </w:t>
       </w:r>
-      <w:bookmarkStart w:id="6" w:name="_Toc179589634"/>
+      <w:bookmarkStart w:id="6" w:name="_Toc179737264"/>
       <w:r>
         <w:t>Identifying the sales channel that generates the highest revenue and profit.</w:t>
       </w:r>
@@ -2788,9 +2705,6 @@
       <w:pPr>
         <w:ind w:firstLine="0"/>
         <w:jc w:val="both"/>
-        <w:rPr>
-          <w:noProof/>
-        </w:rPr>
       </w:pPr>
       <w:r>
         <w:t>By using DAX measures to calculate total revenue and leveraging Power Pivot to group by sales channels, we can determine the revenue generated by each channel and identify which one contributes the most</w:t>
@@ -2809,10 +2723,10 @@
           <w:noProof/>
         </w:rPr>
         <w:drawing>
-          <wp:inline distT="0" distB="0" distL="0" distR="0" wp14:anchorId="6D72D254" wp14:editId="00A09BDE">
-            <wp:extent cx="1789043" cy="3832904"/>
-            <wp:effectExtent l="0" t="0" r="1905" b="0"/>
-            <wp:docPr id="2050717563" name="Picture 16"/>
+          <wp:inline distT="0" distB="0" distL="0" distR="0" wp14:anchorId="3FF14DD3" wp14:editId="137C8D6B">
+            <wp:extent cx="1828144" cy="3916680"/>
+            <wp:effectExtent l="0" t="0" r="1270" b="7620"/>
+            <wp:docPr id="1723698728" name="Picture 14"/>
             <wp:cNvGraphicFramePr>
               <a:graphicFrameLocks xmlns:a="http://schemas.openxmlformats.org/drawingml/2006/main" noChangeAspect="1"/>
             </wp:cNvGraphicFramePr>
@@ -2820,53 +2734,7 @@
               <a:graphicData uri="http://schemas.openxmlformats.org/drawingml/2006/picture">
                 <pic:pic xmlns:pic="http://schemas.openxmlformats.org/drawingml/2006/picture">
                   <pic:nvPicPr>
-                    <pic:cNvPr id="2050717563" name="Picture 2050717563"/>
-                    <pic:cNvPicPr/>
-                  </pic:nvPicPr>
-                  <pic:blipFill>
-                    <a:blip r:embed="rId22">
-                      <a:extLst>
-                        <a:ext uri="{28A0092B-C50C-407E-A947-70E740481C1C}">
-                          <a14:useLocalDpi xmlns:a14="http://schemas.microsoft.com/office/drawing/2010/main" val="0"/>
-                        </a:ext>
-                      </a:extLst>
-                    </a:blip>
-                    <a:stretch>
-                      <a:fillRect/>
-                    </a:stretch>
-                  </pic:blipFill>
-                  <pic:spPr>
-                    <a:xfrm>
-                      <a:off x="0" y="0"/>
-                      <a:ext cx="1798690" cy="3853573"/>
-                    </a:xfrm>
-                    <a:prstGeom prst="rect">
-                      <a:avLst/>
-                    </a:prstGeom>
-                  </pic:spPr>
-                </pic:pic>
-              </a:graphicData>
-            </a:graphic>
-          </wp:inline>
-        </w:drawing>
-      </w:r>
-      <w:r>
-        <w:rPr>
-          <w:noProof/>
-        </w:rPr>
-        <w:drawing>
-          <wp:inline distT="0" distB="0" distL="0" distR="0" wp14:anchorId="22731496" wp14:editId="7078AF21">
-            <wp:extent cx="5444265" cy="1494846"/>
-            <wp:effectExtent l="0" t="0" r="4445" b="0"/>
-            <wp:docPr id="1410746218" name="Picture 17" descr="A screenshot of a computer&#10;&#10;Description automatically generated"/>
-            <wp:cNvGraphicFramePr>
-              <a:graphicFrameLocks xmlns:a="http://schemas.openxmlformats.org/drawingml/2006/main" noChangeAspect="1"/>
-            </wp:cNvGraphicFramePr>
-            <a:graphic xmlns:a="http://schemas.openxmlformats.org/drawingml/2006/main">
-              <a:graphicData uri="http://schemas.openxmlformats.org/drawingml/2006/picture">
-                <pic:pic xmlns:pic="http://schemas.openxmlformats.org/drawingml/2006/picture">
-                  <pic:nvPicPr>
-                    <pic:cNvPr id="1410746218" name="Picture 17" descr="A screenshot of a computer&#10;&#10;Description automatically generated"/>
+                    <pic:cNvPr id="1723698728" name="Picture 1723698728"/>
                     <pic:cNvPicPr/>
                   </pic:nvPicPr>
                   <pic:blipFill>
@@ -2884,7 +2752,7 @@
                   <pic:spPr>
                     <a:xfrm>
                       <a:off x="0" y="0"/>
-                      <a:ext cx="5497222" cy="1509387"/>
+                      <a:ext cx="1841476" cy="3945244"/>
                     </a:xfrm>
                     <a:prstGeom prst="rect">
                       <a:avLst/>
@@ -2900,120 +2768,17 @@
     <w:p>
       <w:pPr>
         <w:ind w:firstLine="0"/>
-      </w:pPr>
-      <w:r>
-        <w:t xml:space="preserve">The report </w:t>
-      </w:r>
-      <w:r>
-        <w:t>reveals</w:t>
-      </w:r>
-      <w:r>
-        <w:t xml:space="preserve"> that</w:t>
-      </w:r>
-      <w:r>
-        <w:t xml:space="preserve"> </w:t>
-      </w:r>
-      <w:r>
-        <w:t xml:space="preserve">the </w:t>
-      </w:r>
-      <w:r>
-        <w:t xml:space="preserve">Wholesale channel </w:t>
-      </w:r>
-      <w:r>
-        <w:t>generates the highest revenue and profit</w:t>
-      </w:r>
-      <w:r>
-        <w:t xml:space="preserve"> for the company.</w:t>
-      </w:r>
-    </w:p>
-    <w:p>
-      <w:pPr>
-        <w:pStyle w:val="Heading2"/>
-        <w:numPr>
-          <w:ilvl w:val="1"/>
-          <w:numId w:val="35"/>
-        </w:numPr>
-      </w:pPr>
-      <w:r>
-        <w:lastRenderedPageBreak/>
-        <w:t xml:space="preserve"> </w:t>
-      </w:r>
-      <w:bookmarkStart w:id="7" w:name="_Toc179589635"/>
-      <w:r>
-        <w:t>Gain insights into</w:t>
-      </w:r>
-      <w:r>
-        <w:t xml:space="preserve"> sales </w:t>
-      </w:r>
-      <w:r>
-        <w:t xml:space="preserve">performance </w:t>
-      </w:r>
-      <w:r>
-        <w:t>by year and quarter</w:t>
-      </w:r>
-      <w:bookmarkEnd w:id="7"/>
-    </w:p>
-    <w:p>
-      <w:pPr>
-        <w:ind w:firstLine="0"/>
-        <w:jc w:val="both"/>
-      </w:pPr>
-      <w:r>
-        <w:t>By using</w:t>
-      </w:r>
-      <w:r>
-        <w:t xml:space="preserve"> DAX to extract </w:t>
-      </w:r>
-      <w:r>
-        <w:t xml:space="preserve">the </w:t>
-      </w:r>
-      <w:r>
-        <w:t>Year, Quarter</w:t>
-      </w:r>
-      <w:r>
-        <w:t>,</w:t>
-      </w:r>
-      <w:r>
-        <w:t xml:space="preserve"> and Month from </w:t>
-      </w:r>
-      <w:r>
-        <w:t xml:space="preserve">the </w:t>
-      </w:r>
-      <w:r>
-        <w:t xml:space="preserve">Order </w:t>
-      </w:r>
-      <w:r>
-        <w:t>Date</w:t>
-      </w:r>
-      <w:r>
-        <w:t xml:space="preserve">, we can </w:t>
-      </w:r>
-      <w:r>
-        <w:t>gain deeper insights into</w:t>
-      </w:r>
-      <w:r>
-        <w:t xml:space="preserve"> sales </w:t>
-      </w:r>
-      <w:r>
-        <w:t xml:space="preserve">trends </w:t>
-      </w:r>
-      <w:r>
-        <w:t>by year and quarter.</w:t>
-      </w:r>
-    </w:p>
-    <w:p>
-      <w:pPr>
-        <w:ind w:firstLine="0"/>
+        <w:jc w:val="center"/>
       </w:pPr>
       <w:r>
         <w:rPr>
           <w:noProof/>
         </w:rPr>
         <w:drawing>
-          <wp:inline distT="0" distB="0" distL="0" distR="0" wp14:anchorId="7754C82F" wp14:editId="2AB7B6FA">
-            <wp:extent cx="2103894" cy="4365266"/>
-            <wp:effectExtent l="0" t="0" r="0" b="0"/>
-            <wp:docPr id="1420654185" name="Picture 18"/>
+          <wp:inline distT="0" distB="0" distL="0" distR="0" wp14:anchorId="21691551" wp14:editId="751FE18B">
+            <wp:extent cx="5943600" cy="1631950"/>
+            <wp:effectExtent l="0" t="0" r="0" b="6350"/>
+            <wp:docPr id="247036049" name="Picture 15" descr="A screenshot of a computer&#10;&#10;Description automatically generated"/>
             <wp:cNvGraphicFramePr>
               <a:graphicFrameLocks xmlns:a="http://schemas.openxmlformats.org/drawingml/2006/main" noChangeAspect="1"/>
             </wp:cNvGraphicFramePr>
@@ -3021,7 +2786,7 @@
               <a:graphicData uri="http://schemas.openxmlformats.org/drawingml/2006/picture">
                 <pic:pic xmlns:pic="http://schemas.openxmlformats.org/drawingml/2006/picture">
                   <pic:nvPicPr>
-                    <pic:cNvPr id="1420654185" name="Picture 1420654185"/>
+                    <pic:cNvPr id="247036049" name="Picture 15" descr="A screenshot of a computer&#10;&#10;Description automatically generated"/>
                     <pic:cNvPicPr/>
                   </pic:nvPicPr>
                   <pic:blipFill>
@@ -3039,7 +2804,7 @@
                   <pic:spPr>
                     <a:xfrm>
                       <a:off x="0" y="0"/>
-                      <a:ext cx="2119592" cy="4397837"/>
+                      <a:ext cx="5943600" cy="1631950"/>
                     </a:xfrm>
                     <a:prstGeom prst="rect">
                       <a:avLst/>
@@ -3051,18 +2816,76 @@
           </wp:inline>
         </w:drawing>
       </w:r>
-      <w:r>
+    </w:p>
+    <w:p>
+      <w:pPr>
+        <w:ind w:firstLine="0"/>
+      </w:pPr>
+      <w:r>
+        <w:t xml:space="preserve">The report reveals that the </w:t>
+      </w:r>
+      <w:r>
+        <w:rPr>
+          <w:b/>
+          <w:bCs/>
+        </w:rPr>
+        <w:t>Wholesale</w:t>
+      </w:r>
+      <w:r>
+        <w:t xml:space="preserve"> channel generates the </w:t>
+      </w:r>
+      <w:r>
+        <w:rPr>
+          <w:b/>
+          <w:bCs/>
+        </w:rPr>
+        <w:t>highest revenue and profit</w:t>
+      </w:r>
+      <w:r>
+        <w:t xml:space="preserve"> for the company.</w:t>
+      </w:r>
+    </w:p>
+    <w:p>
+      <w:pPr>
+        <w:pStyle w:val="Heading2"/>
+        <w:numPr>
+          <w:ilvl w:val="1"/>
+          <w:numId w:val="35"/>
+        </w:numPr>
+      </w:pPr>
+      <w:r>
+        <w:lastRenderedPageBreak/>
         <w:t xml:space="preserve"> </w:t>
       </w:r>
+      <w:bookmarkStart w:id="7" w:name="_Toc179737265"/>
+      <w:r>
+        <w:t>Gain insights into sales performance by year and quarter</w:t>
+      </w:r>
+      <w:bookmarkEnd w:id="7"/>
+    </w:p>
+    <w:p>
+      <w:pPr>
+        <w:ind w:firstLine="0"/>
+        <w:jc w:val="both"/>
+      </w:pPr>
+      <w:r>
+        <w:t>By using DAX to extract the Year, Quarter, and Month from the Order Date, we can gain deeper insights into sales trends by year and quarter.</w:t>
+      </w:r>
+    </w:p>
+    <w:p>
+      <w:pPr>
+        <w:ind w:firstLine="0"/>
+        <w:jc w:val="center"/>
+      </w:pPr>
       <w:r>
         <w:rPr>
           <w:noProof/>
         </w:rPr>
         <w:drawing>
-          <wp:inline distT="0" distB="0" distL="0" distR="0" wp14:anchorId="0AC1C17F" wp14:editId="5B601DD9">
-            <wp:extent cx="3737113" cy="2104037"/>
-            <wp:effectExtent l="0" t="0" r="0" b="0"/>
-            <wp:docPr id="471313120" name="Picture 19"/>
+          <wp:inline distT="0" distB="0" distL="0" distR="0" wp14:anchorId="646CC966" wp14:editId="1014CAC4">
+            <wp:extent cx="2045613" cy="4244340"/>
+            <wp:effectExtent l="0" t="0" r="0" b="3810"/>
+            <wp:docPr id="1188825019" name="Picture 16"/>
             <wp:cNvGraphicFramePr>
               <a:graphicFrameLocks xmlns:a="http://schemas.openxmlformats.org/drawingml/2006/main" noChangeAspect="1"/>
             </wp:cNvGraphicFramePr>
@@ -3070,7 +2893,7 @@
               <a:graphicData uri="http://schemas.openxmlformats.org/drawingml/2006/picture">
                 <pic:pic xmlns:pic="http://schemas.openxmlformats.org/drawingml/2006/picture">
                   <pic:nvPicPr>
-                    <pic:cNvPr id="471313120" name="Picture 471313120"/>
+                    <pic:cNvPr id="1188825019" name="Picture 1188825019"/>
                     <pic:cNvPicPr/>
                   </pic:nvPicPr>
                   <pic:blipFill>
@@ -3088,7 +2911,7 @@
                   <pic:spPr>
                     <a:xfrm>
                       <a:off x="0" y="0"/>
-                      <a:ext cx="3771003" cy="2123118"/>
+                      <a:ext cx="2048946" cy="4251256"/>
                     </a:xfrm>
                     <a:prstGeom prst="rect">
                       <a:avLst/>
@@ -3100,84 +2923,15 @@
           </wp:inline>
         </w:drawing>
       </w:r>
-    </w:p>
-    <w:p>
-      <w:pPr>
-        <w:ind w:firstLine="0"/>
-      </w:pPr>
-      <w:r>
-        <w:t>Sales show a slight decline, with the lowest revenue recorded in Q4 of 2019.</w:t>
-      </w:r>
-    </w:p>
-    <w:p>
-      <w:pPr>
-        <w:ind w:firstLine="0"/>
-      </w:pPr>
-    </w:p>
-    <w:p>
-      <w:pPr>
-        <w:pStyle w:val="Heading2"/>
-        <w:numPr>
-          <w:ilvl w:val="1"/>
-          <w:numId w:val="35"/>
-        </w:numPr>
-      </w:pPr>
-      <w:r>
-        <w:t xml:space="preserve"> </w:t>
-      </w:r>
-      <w:bookmarkStart w:id="8" w:name="_Toc179589636"/>
-      <w:r>
-        <w:t>Obtain</w:t>
-      </w:r>
-      <w:r>
-        <w:t xml:space="preserve"> insights </w:t>
-      </w:r>
-      <w:r>
-        <w:t>into</w:t>
-      </w:r>
-      <w:r>
-        <w:t xml:space="preserve"> sales </w:t>
-      </w:r>
-      <w:r>
-        <w:t>performance for each</w:t>
-      </w:r>
-      <w:r>
-        <w:t xml:space="preserve"> customer</w:t>
-      </w:r>
-      <w:bookmarkEnd w:id="8"/>
-    </w:p>
-    <w:p>
-      <w:pPr>
-        <w:ind w:firstLine="0"/>
-        <w:jc w:val="both"/>
+      <w:r>
         <w:rPr>
           <w:noProof/>
         </w:rPr>
-      </w:pPr>
-      <w:r>
-        <w:t>By utilizing PivotTables and DAX measures, we can gain insights into the sales performance of each customer. The</w:t>
-      </w:r>
-      <w:r>
-        <w:t xml:space="preserve"> following</w:t>
-      </w:r>
-      <w:r>
-        <w:t xml:space="preserve"> report shows that Medline has the highest total revenue. </w:t>
-      </w:r>
-    </w:p>
-    <w:p>
-      <w:pPr>
-        <w:ind w:firstLine="0"/>
-      </w:pPr>
-      <w:r>
-        <w:rPr>
-          <w:noProof/>
-        </w:rPr>
-        <w:lastRenderedPageBreak/>
         <w:drawing>
-          <wp:inline distT="0" distB="0" distL="0" distR="0" wp14:anchorId="6E6A26F9" wp14:editId="18AE8776">
-            <wp:extent cx="1831199" cy="3689405"/>
-            <wp:effectExtent l="0" t="0" r="0" b="6350"/>
-            <wp:docPr id="1126107247" name="Picture 20"/>
+          <wp:inline distT="0" distB="0" distL="0" distR="0" wp14:anchorId="2E2B1516" wp14:editId="355FE44C">
+            <wp:extent cx="4244340" cy="2389611"/>
+            <wp:effectExtent l="0" t="0" r="3810" b="0"/>
+            <wp:docPr id="804688973" name="Picture 17"/>
             <wp:cNvGraphicFramePr>
               <a:graphicFrameLocks xmlns:a="http://schemas.openxmlformats.org/drawingml/2006/main" noChangeAspect="1"/>
             </wp:cNvGraphicFramePr>
@@ -3185,7 +2939,7 @@
               <a:graphicData uri="http://schemas.openxmlformats.org/drawingml/2006/picture">
                 <pic:pic xmlns:pic="http://schemas.openxmlformats.org/drawingml/2006/picture">
                   <pic:nvPicPr>
-                    <pic:cNvPr id="1126107247" name="Picture 1126107247"/>
+                    <pic:cNvPr id="804688973" name="Picture 804688973"/>
                     <pic:cNvPicPr/>
                   </pic:nvPicPr>
                   <pic:blipFill>
@@ -3203,7 +2957,7 @@
                   <pic:spPr>
                     <a:xfrm>
                       <a:off x="0" y="0"/>
-                      <a:ext cx="1842734" cy="3712645"/>
+                      <a:ext cx="4272636" cy="2405542"/>
                     </a:xfrm>
                     <a:prstGeom prst="rect">
                       <a:avLst/>
@@ -3215,18 +2969,102 @@
           </wp:inline>
         </w:drawing>
       </w:r>
-      <w:r>
+    </w:p>
+    <w:p>
+      <w:pPr>
+        <w:ind w:firstLine="0"/>
+      </w:pPr>
+      <w:r>
+        <w:t xml:space="preserve">Sales show a </w:t>
+      </w:r>
+      <w:r>
+        <w:rPr>
+          <w:b/>
+          <w:bCs/>
+        </w:rPr>
+        <w:t>slight decline</w:t>
+      </w:r>
+      <w:r>
+        <w:t xml:space="preserve">, with the </w:t>
+      </w:r>
+      <w:r>
+        <w:rPr>
+          <w:b/>
+          <w:bCs/>
+        </w:rPr>
+        <w:t>lowest revenue</w:t>
+      </w:r>
+      <w:r>
+        <w:t xml:space="preserve"> recorded in </w:t>
+      </w:r>
+      <w:r>
+        <w:rPr>
+          <w:b/>
+          <w:bCs/>
+        </w:rPr>
+        <w:t>Q4 of 2019</w:t>
+      </w:r>
+      <w:r>
+        <w:t>.</w:t>
+      </w:r>
+    </w:p>
+    <w:p>
+      <w:pPr>
+        <w:pStyle w:val="Heading2"/>
+        <w:numPr>
+          <w:ilvl w:val="1"/>
+          <w:numId w:val="35"/>
+        </w:numPr>
+      </w:pPr>
+      <w:r>
+        <w:lastRenderedPageBreak/>
         <w:t xml:space="preserve"> </w:t>
       </w:r>
+      <w:bookmarkStart w:id="8" w:name="_Toc179737266"/>
+      <w:r>
+        <w:t>Obtain insights into sales performance for each customer</w:t>
+      </w:r>
+      <w:bookmarkEnd w:id="8"/>
+    </w:p>
+    <w:p>
+      <w:pPr>
+        <w:ind w:firstLine="0"/>
+        <w:jc w:val="both"/>
+      </w:pPr>
+      <w:r>
+        <w:t>By utilizing PivotTables and DAX measures, we can gain insights into the sales performance of each customer. The</w:t>
+      </w:r>
+      <w:r>
+        <w:t xml:space="preserve"> following</w:t>
+      </w:r>
+      <w:r>
+        <w:t xml:space="preserve"> report shows that </w:t>
+      </w:r>
+      <w:r>
+        <w:rPr>
+          <w:b/>
+          <w:bCs/>
+        </w:rPr>
+        <w:t>Medline has the highest total revenue</w:t>
+      </w:r>
+      <w:r>
+        <w:t xml:space="preserve">. </w:t>
+      </w:r>
+    </w:p>
+    <w:p>
+      <w:pPr>
+        <w:ind w:firstLine="0"/>
+        <w:jc w:val="center"/>
+      </w:pPr>
       <w:r>
         <w:rPr>
           <w:noProof/>
         </w:rPr>
         <w:drawing>
-          <wp:inline distT="0" distB="0" distL="0" distR="0" wp14:anchorId="42F7CBB2" wp14:editId="7E3A0903">
-            <wp:extent cx="4015409" cy="1672229"/>
-            <wp:effectExtent l="0" t="0" r="4445" b="4445"/>
-            <wp:docPr id="199657264" name="Picture 21"/>
+          <wp:inline distT="0" distB="0" distL="0" distR="0" wp14:anchorId="614455A7" wp14:editId="6A6FD3DF">
+            <wp:extent cx="2324100" cy="4682479"/>
+            <wp:effectExtent l="0" t="0" r="0" b="4445"/>
+            <wp:docPr id="212365135" name="Picture 18"/>
             <wp:cNvGraphicFramePr>
               <a:graphicFrameLocks xmlns:a="http://schemas.openxmlformats.org/drawingml/2006/main" noChangeAspect="1"/>
             </wp:cNvGraphicFramePr>
@@ -3234,7 +3072,7 @@
               <a:graphicData uri="http://schemas.openxmlformats.org/drawingml/2006/picture">
                 <pic:pic xmlns:pic="http://schemas.openxmlformats.org/drawingml/2006/picture">
                   <pic:nvPicPr>
-                    <pic:cNvPr id="199657264" name="Picture 199657264"/>
+                    <pic:cNvPr id="212365135" name="Picture 212365135"/>
                     <pic:cNvPicPr/>
                   </pic:nvPicPr>
                   <pic:blipFill>
@@ -3252,7 +3090,7 @@
                   <pic:spPr>
                     <a:xfrm>
                       <a:off x="0" y="0"/>
-                      <a:ext cx="4058300" cy="1690091"/>
+                      <a:ext cx="2340155" cy="4714826"/>
                     </a:xfrm>
                     <a:prstGeom prst="rect">
                       <a:avLst/>
@@ -3264,11 +3102,52 @@
           </wp:inline>
         </w:drawing>
       </w:r>
-    </w:p>
-    <w:p>
-      <w:pPr>
-        <w:ind w:firstLine="0"/>
-      </w:pPr>
+      <w:r>
+        <w:rPr>
+          <w:noProof/>
+        </w:rPr>
+        <w:drawing>
+          <wp:inline distT="0" distB="0" distL="0" distR="0" wp14:anchorId="6F447184" wp14:editId="01FA76A5">
+            <wp:extent cx="4757320" cy="1981200"/>
+            <wp:effectExtent l="0" t="0" r="5715" b="0"/>
+            <wp:docPr id="165151257" name="Picture 19"/>
+            <wp:cNvGraphicFramePr>
+              <a:graphicFrameLocks xmlns:a="http://schemas.openxmlformats.org/drawingml/2006/main" noChangeAspect="1"/>
+            </wp:cNvGraphicFramePr>
+            <a:graphic xmlns:a="http://schemas.openxmlformats.org/drawingml/2006/main">
+              <a:graphicData uri="http://schemas.openxmlformats.org/drawingml/2006/picture">
+                <pic:pic xmlns:pic="http://schemas.openxmlformats.org/drawingml/2006/picture">
+                  <pic:nvPicPr>
+                    <pic:cNvPr id="165151257" name="Picture 165151257"/>
+                    <pic:cNvPicPr/>
+                  </pic:nvPicPr>
+                  <pic:blipFill>
+                    <a:blip r:embed="rId28">
+                      <a:extLst>
+                        <a:ext uri="{28A0092B-C50C-407E-A947-70E740481C1C}">
+                          <a14:useLocalDpi xmlns:a14="http://schemas.microsoft.com/office/drawing/2010/main" val="0"/>
+                        </a:ext>
+                      </a:extLst>
+                    </a:blip>
+                    <a:stretch>
+                      <a:fillRect/>
+                    </a:stretch>
+                  </pic:blipFill>
+                  <pic:spPr>
+                    <a:xfrm>
+                      <a:off x="0" y="0"/>
+                      <a:ext cx="4813723" cy="2004689"/>
+                    </a:xfrm>
+                    <a:prstGeom prst="rect">
+                      <a:avLst/>
+                    </a:prstGeom>
+                  </pic:spPr>
+                </pic:pic>
+              </a:graphicData>
+            </a:graphic>
+          </wp:inline>
+        </w:drawing>
+      </w:r>
     </w:p>
     <w:p>
       <w:pPr>
@@ -3280,8 +3159,9 @@
         <w:spacing w:before="240"/>
         <w:jc w:val="left"/>
       </w:pPr>
-      <w:bookmarkStart w:id="9" w:name="_Toc179589637"/>
-      <w:r>
+      <w:bookmarkStart w:id="9" w:name="_Toc179737267"/>
+      <w:r>
+        <w:lastRenderedPageBreak/>
         <w:t xml:space="preserve">Data </w:t>
       </w:r>
       <w:r>
@@ -3292,78 +3172,54 @@
     <w:p>
       <w:pPr>
         <w:ind w:firstLine="0"/>
-      </w:pPr>
-      <w:r>
-        <w:rPr>
-          <w:highlight w:val="yellow"/>
-        </w:rPr>
-        <w:t>Show Pivot table</w:t>
-      </w:r>
-      <w:r>
-        <w:t xml:space="preserve"> </w:t>
+        <w:jc w:val="both"/>
+      </w:pPr>
+      <w:r>
+        <w:t>The DAX</w:t>
+      </w:r>
+      <w:r>
+        <w:t>’s Calculate</w:t>
+      </w:r>
+      <w:r>
+        <w:t> function</w:t>
+      </w:r>
+      <w:r>
+        <w:t xml:space="preserve"> is one of the most powerful and frequently used functions for modifying the context in which a measure or calculation is evaluated. It allows you to change or filter the data context to return a result based on certain conditions.</w:t>
       </w:r>
     </w:p>
     <w:p>
       <w:pPr>
         <w:ind w:firstLine="0"/>
-      </w:pPr>
+        <w:jc w:val="both"/>
+      </w:pPr>
+      <w:r>
+        <w:t>For example, we can use Calculate</w:t>
+      </w:r>
+      <w:r>
+        <w:t xml:space="preserve"> function to display the </w:t>
+      </w:r>
       <w:r>
         <w:rPr>
-          <w:highlight w:val="yellow"/>
+          <w:b/>
+          <w:bCs/>
         </w:rPr>
-        <w:t>Conclusion</w:t>
+        <w:t>revenue generated by a specific customer (Medline)</w:t>
       </w:r>
     </w:p>
     <w:p>
       <w:pPr>
         <w:ind w:firstLine="0"/>
-      </w:pPr>
-    </w:p>
-    <w:p>
-      <w:pPr>
-        <w:pStyle w:val="Heading2"/>
-        <w:numPr>
-          <w:ilvl w:val="1"/>
-          <w:numId w:val="35"/>
-        </w:numPr>
-      </w:pPr>
-      <w:bookmarkStart w:id="10" w:name="_Toc179589638"/>
-      <w:r>
-        <w:t>E</w:t>
-      </w:r>
-      <w:r>
-        <w:t xml:space="preserve">valuate </w:t>
-      </w:r>
-      <w:r>
-        <w:t>p</w:t>
-      </w:r>
-      <w:r>
-        <w:t>roduct</w:t>
-      </w:r>
-      <w:r>
-        <w:t xml:space="preserve"> performance</w:t>
-      </w:r>
-      <w:bookmarkEnd w:id="10"/>
-    </w:p>
-    <w:p>
-      <w:pPr>
-        <w:ind w:firstLine="0"/>
-      </w:pPr>
-    </w:p>
-    <w:p>
-      <w:pPr>
-        <w:ind w:firstLine="0"/>
+        <w:jc w:val="center"/>
       </w:pPr>
       <w:r>
         <w:rPr>
           <w:noProof/>
         </w:rPr>
-        <w:lastRenderedPageBreak/>
         <w:drawing>
-          <wp:inline distT="0" distB="0" distL="0" distR="0" wp14:anchorId="0E8108BD" wp14:editId="2361CE38">
-            <wp:extent cx="5676900" cy="3571875"/>
-            <wp:effectExtent l="0" t="0" r="0" b="9525"/>
-            <wp:docPr id="967619435" name="Picture 22"/>
+          <wp:inline distT="0" distB="0" distL="0" distR="0" wp14:anchorId="6FAA3FE8" wp14:editId="6F644184">
+            <wp:extent cx="5676900" cy="3562350"/>
+            <wp:effectExtent l="0" t="0" r="0" b="0"/>
+            <wp:docPr id="923707918" name="Picture 22"/>
             <wp:cNvGraphicFramePr>
               <a:graphicFrameLocks xmlns:a="http://schemas.openxmlformats.org/drawingml/2006/main" noChangeAspect="1"/>
             </wp:cNvGraphicFramePr>
@@ -3371,11 +3227,120 @@
               <a:graphicData uri="http://schemas.openxmlformats.org/drawingml/2006/picture">
                 <pic:pic xmlns:pic="http://schemas.openxmlformats.org/drawingml/2006/picture">
                   <pic:nvPicPr>
-                    <pic:cNvPr id="967619435" name="Picture 967619435"/>
+                    <pic:cNvPr id="923707918" name="Picture 923707918"/>
                     <pic:cNvPicPr/>
                   </pic:nvPicPr>
                   <pic:blipFill>
-                    <a:blip r:embed="rId28">
+                    <a:blip r:embed="rId29">
+                      <a:extLst>
+                        <a:ext uri="{28A0092B-C50C-407E-A947-70E740481C1C}">
+                          <a14:useLocalDpi xmlns:a14="http://schemas.microsoft.com/office/drawing/2010/main" val="0"/>
+                        </a:ext>
+                      </a:extLst>
+                    </a:blip>
+                    <a:stretch>
+                      <a:fillRect/>
+                    </a:stretch>
+                  </pic:blipFill>
+                  <pic:spPr>
+                    <a:xfrm>
+                      <a:off x="0" y="0"/>
+                      <a:ext cx="5676900" cy="3562350"/>
+                    </a:xfrm>
+                    <a:prstGeom prst="rect">
+                      <a:avLst/>
+                    </a:prstGeom>
+                  </pic:spPr>
+                </pic:pic>
+              </a:graphicData>
+            </a:graphic>
+          </wp:inline>
+        </w:drawing>
+      </w:r>
+    </w:p>
+    <w:p>
+      <w:pPr>
+        <w:ind w:firstLine="0"/>
+      </w:pPr>
+    </w:p>
+    <w:p>
+      <w:pPr>
+        <w:ind w:firstLine="0"/>
+      </w:pPr>
+    </w:p>
+    <w:p>
+      <w:pPr>
+        <w:ind w:firstLine="0"/>
+      </w:pPr>
+    </w:p>
+    <w:p>
+      <w:pPr>
+        <w:ind w:firstLine="0"/>
+      </w:pPr>
+    </w:p>
+    <w:p>
+      <w:pPr>
+        <w:ind w:firstLine="0"/>
+      </w:pPr>
+    </w:p>
+    <w:p>
+      <w:pPr>
+        <w:ind w:firstLine="0"/>
+      </w:pPr>
+    </w:p>
+    <w:p>
+      <w:pPr>
+        <w:pStyle w:val="Heading2"/>
+        <w:numPr>
+          <w:ilvl w:val="1"/>
+          <w:numId w:val="35"/>
+        </w:numPr>
+      </w:pPr>
+      <w:bookmarkStart w:id="10" w:name="_Toc179737268"/>
+      <w:r>
+        <w:lastRenderedPageBreak/>
+        <w:t>E</w:t>
+      </w:r>
+      <w:r>
+        <w:t xml:space="preserve">valuate </w:t>
+      </w:r>
+      <w:r>
+        <w:t>p</w:t>
+      </w:r>
+      <w:r>
+        <w:t>roduct</w:t>
+      </w:r>
+      <w:r>
+        <w:t xml:space="preserve"> performance</w:t>
+      </w:r>
+      <w:bookmarkEnd w:id="10"/>
+    </w:p>
+    <w:p>
+      <w:pPr>
+        <w:ind w:firstLine="0"/>
+        <w:jc w:val="center"/>
+      </w:pPr>
+      <w:r>
+        <w:rPr>
+          <w:noProof/>
+        </w:rPr>
+        <w:drawing>
+          <wp:inline distT="0" distB="0" distL="0" distR="0" wp14:anchorId="6179BBD3" wp14:editId="599A1A47">
+            <wp:extent cx="5676900" cy="3571875"/>
+            <wp:effectExtent l="0" t="0" r="0" b="9525"/>
+            <wp:docPr id="168356415" name="Picture 23" descr="A screenshot of a computer&#10;&#10;Description automatically generated"/>
+            <wp:cNvGraphicFramePr>
+              <a:graphicFrameLocks xmlns:a="http://schemas.openxmlformats.org/drawingml/2006/main" noChangeAspect="1"/>
+            </wp:cNvGraphicFramePr>
+            <a:graphic xmlns:a="http://schemas.openxmlformats.org/drawingml/2006/main">
+              <a:graphicData uri="http://schemas.openxmlformats.org/drawingml/2006/picture">
+                <pic:pic xmlns:pic="http://schemas.openxmlformats.org/drawingml/2006/picture">
+                  <pic:nvPicPr>
+                    <pic:cNvPr id="168356415" name="Picture 23" descr="A screenshot of a computer&#10;&#10;Description automatically generated"/>
+                    <pic:cNvPicPr/>
+                  </pic:nvPicPr>
+                  <pic:blipFill>
+                    <a:blip r:embed="rId30">
                       <a:extLst>
                         <a:ext uri="{28A0092B-C50C-407E-A947-70E740481C1C}">
                           <a14:useLocalDpi xmlns:a14="http://schemas.microsoft.com/office/drawing/2010/main" val="0"/>
@@ -3412,10 +3377,10 @@
           <w:noProof/>
         </w:rPr>
         <w:drawing>
-          <wp:inline distT="0" distB="0" distL="0" distR="0" wp14:anchorId="43D9EA7E" wp14:editId="6EFC1180">
+          <wp:inline distT="0" distB="0" distL="0" distR="0" wp14:anchorId="5A8DC570" wp14:editId="1B3CCFC7">
             <wp:extent cx="3609975" cy="600075"/>
             <wp:effectExtent l="0" t="0" r="9525" b="9525"/>
-            <wp:docPr id="564459633" name="Picture 23"/>
+            <wp:docPr id="1126923056" name="Picture 25"/>
             <wp:cNvGraphicFramePr>
               <a:graphicFrameLocks xmlns:a="http://schemas.openxmlformats.org/drawingml/2006/main" noChangeAspect="1"/>
             </wp:cNvGraphicFramePr>
@@ -3423,11 +3388,11 @@
               <a:graphicData uri="http://schemas.openxmlformats.org/drawingml/2006/picture">
                 <pic:pic xmlns:pic="http://schemas.openxmlformats.org/drawingml/2006/picture">
                   <pic:nvPicPr>
-                    <pic:cNvPr id="564459633" name="Picture 564459633"/>
+                    <pic:cNvPr id="1126923056" name="Picture 25"/>
                     <pic:cNvPicPr/>
                   </pic:nvPicPr>
                   <pic:blipFill>
-                    <a:blip r:embed="rId29">
+                    <a:blip r:embed="rId31">
                       <a:extLst>
                         <a:ext uri="{28A0092B-C50C-407E-A947-70E740481C1C}">
                           <a14:useLocalDpi xmlns:a14="http://schemas.microsoft.com/office/drawing/2010/main" val="0"/>
@@ -3460,13 +3425,62 @@
         <w:jc w:val="both"/>
       </w:pPr>
       <w:r>
-        <w:t xml:space="preserve">This calculation counts how many times "Product </w:t>
-      </w:r>
-      <w:r>
-        <w:t>1</w:t>
-      </w:r>
-      <w:r>
-        <w:t>" was ordered. It helps to assess the popularity and sales frequency of the product, providing insights into customer demand for specific products.</w:t>
+        <w:t xml:space="preserve">This calculation </w:t>
+      </w:r>
+      <w:r>
+        <w:t xml:space="preserve">shows </w:t>
+      </w:r>
+      <w:r>
+        <w:t xml:space="preserve">that </w:t>
+      </w:r>
+      <w:r>
+        <w:rPr>
+          <w:b/>
+          <w:bCs/>
+        </w:rPr>
+        <w:t>Product 1</w:t>
+      </w:r>
+      <w:r>
+        <w:t xml:space="preserve"> was </w:t>
+      </w:r>
+      <w:r>
+        <w:t>order</w:t>
+      </w:r>
+      <w:r>
+        <w:t xml:space="preserve"> </w:t>
+      </w:r>
+      <w:r>
+        <w:rPr>
+          <w:b/>
+          <w:bCs/>
+        </w:rPr>
+        <w:t>1314 times</w:t>
+      </w:r>
+      <w:r>
+        <w:t xml:space="preserve"> with total</w:t>
+      </w:r>
+      <w:r>
+        <w:t xml:space="preserve"> </w:t>
+      </w:r>
+      <w:r>
+        <w:t xml:space="preserve">revenue of </w:t>
+      </w:r>
+      <w:r>
+        <w:rPr>
+          <w:b/>
+          <w:bCs/>
+        </w:rPr>
+        <w:t>$154,</w:t>
+      </w:r>
+      <w:r>
+        <w:rPr>
+          <w:b/>
+          <w:bCs/>
+        </w:rPr>
+        <w:t>573,140.60</w:t>
+      </w:r>
+      <w:r>
+        <w:t>. It helps to assess the popularity and sales frequency of the product, providing insights into customer demand for specific products.</w:t>
       </w:r>
     </w:p>
     <w:p>
@@ -3477,7 +3491,7 @@
           <w:numId w:val="35"/>
         </w:numPr>
       </w:pPr>
-      <w:bookmarkStart w:id="11" w:name="_Toc179589639"/>
+      <w:bookmarkStart w:id="11" w:name="_Toc179737269"/>
       <w:r>
         <w:lastRenderedPageBreak/>
         <w:t xml:space="preserve">Get insights </w:t>
@@ -3489,10 +3503,10 @@
         <w:t>quantity</w:t>
       </w:r>
       <w:r>
-        <w:t xml:space="preserve"> of</w:t>
-      </w:r>
-      <w:r>
-        <w:t xml:space="preserve"> a</w:t>
+        <w:t xml:space="preserve"> of </w:t>
+      </w:r>
+      <w:r>
+        <w:t>a</w:t>
       </w:r>
       <w:r>
         <w:t xml:space="preserve"> year</w:t>
@@ -3502,16 +3516,17 @@
     <w:p>
       <w:pPr>
         <w:ind w:firstLine="0"/>
+        <w:jc w:val="center"/>
       </w:pPr>
       <w:r>
         <w:rPr>
           <w:noProof/>
         </w:rPr>
         <w:drawing>
-          <wp:inline distT="0" distB="0" distL="0" distR="0" wp14:anchorId="591D2934" wp14:editId="181C3D41">
+          <wp:inline distT="0" distB="0" distL="0" distR="0" wp14:anchorId="478101F3" wp14:editId="09C213DF">
             <wp:extent cx="5676900" cy="3467100"/>
             <wp:effectExtent l="0" t="0" r="0" b="0"/>
-            <wp:docPr id="1639644047" name="Picture 24"/>
+            <wp:docPr id="658004835" name="Picture 24" descr="A screenshot of a computer&#10;&#10;Description automatically generated"/>
             <wp:cNvGraphicFramePr>
               <a:graphicFrameLocks xmlns:a="http://schemas.openxmlformats.org/drawingml/2006/main" noChangeAspect="1"/>
             </wp:cNvGraphicFramePr>
@@ -3519,11 +3534,11 @@
               <a:graphicData uri="http://schemas.openxmlformats.org/drawingml/2006/picture">
                 <pic:pic xmlns:pic="http://schemas.openxmlformats.org/drawingml/2006/picture">
                   <pic:nvPicPr>
-                    <pic:cNvPr id="1639644047" name="Picture 1639644047"/>
+                    <pic:cNvPr id="658004835" name="Picture 24" descr="A screenshot of a computer&#10;&#10;Description automatically generated"/>
                     <pic:cNvPicPr/>
                   </pic:nvPicPr>
                   <pic:blipFill>
-                    <a:blip r:embed="rId30">
+                    <a:blip r:embed="rId32">
                       <a:extLst>
                         <a:ext uri="{28A0092B-C50C-407E-A947-70E740481C1C}">
                           <a14:useLocalDpi xmlns:a14="http://schemas.microsoft.com/office/drawing/2010/main" val="0"/>
@@ -3560,10 +3575,10 @@
           <w:noProof/>
         </w:rPr>
         <w:drawing>
-          <wp:inline distT="0" distB="0" distL="0" distR="0" wp14:anchorId="1779AABD" wp14:editId="4BE09E9B">
+          <wp:inline distT="0" distB="0" distL="0" distR="0" wp14:anchorId="662441F9" wp14:editId="70659A5B">
             <wp:extent cx="3609975" cy="561975"/>
             <wp:effectExtent l="0" t="0" r="9525" b="9525"/>
-            <wp:docPr id="875073517" name="Picture 25"/>
+            <wp:docPr id="235003592" name="Picture 26" descr="A close up of a number&#10;&#10;Description automatically generated"/>
             <wp:cNvGraphicFramePr>
               <a:graphicFrameLocks xmlns:a="http://schemas.openxmlformats.org/drawingml/2006/main" noChangeAspect="1"/>
             </wp:cNvGraphicFramePr>
@@ -3571,11 +3586,11 @@
               <a:graphicData uri="http://schemas.openxmlformats.org/drawingml/2006/picture">
                 <pic:pic xmlns:pic="http://schemas.openxmlformats.org/drawingml/2006/picture">
                   <pic:nvPicPr>
-                    <pic:cNvPr id="875073517" name="Picture 875073517"/>
+                    <pic:cNvPr id="235003592" name="Picture 26" descr="A close up of a number&#10;&#10;Description automatically generated"/>
                     <pic:cNvPicPr/>
                   </pic:nvPicPr>
                   <pic:blipFill>
-                    <a:blip r:embed="rId31">
+                    <a:blip r:embed="rId33">
                       <a:extLst>
                         <a:ext uri="{28A0092B-C50C-407E-A947-70E740481C1C}">
                           <a14:useLocalDpi xmlns:a14="http://schemas.microsoft.com/office/drawing/2010/main" val="0"/>
@@ -3620,6 +3635,7 @@
     <w:p>
       <w:pPr>
         <w:ind w:firstLine="0"/>
+        <w:jc w:val="both"/>
       </w:pPr>
     </w:p>
     <w:p>
@@ -3633,7 +3649,7 @@
       <w:r>
         <w:t xml:space="preserve"> </w:t>
       </w:r>
-      <w:bookmarkStart w:id="12" w:name="_Toc179589640"/>
+      <w:bookmarkStart w:id="12" w:name="_Toc179737270"/>
       <w:r>
         <w:t xml:space="preserve">Revenue generated by </w:t>
       </w:r>
@@ -3657,7 +3673,13 @@
         <w:jc w:val="both"/>
       </w:pPr>
       <w:r>
-        <w:t>Using the CALCULATE function to display the revenue generated by a specific customer (Medline) and categorize it by order value</w:t>
+        <w:t>Using the </w:t>
+      </w:r>
+      <w:r>
+        <w:t>Calculate</w:t>
+      </w:r>
+      <w:r>
+        <w:t> function to display the revenue generated by a specific customer (Medline) and categorize it by order value</w:t>
       </w:r>
       <w:r>
         <w:t>.</w:t>
@@ -3666,6 +3688,10 @@
     <w:p>
       <w:pPr>
         <w:ind w:firstLine="0"/>
+        <w:jc w:val="center"/>
+        <w:rPr>
+          <w:lang w:val="vi-VN"/>
+        </w:rPr>
       </w:pPr>
       <w:r>
         <w:rPr>
@@ -3673,63 +3699,9 @@
         </w:rPr>
         <w:lastRenderedPageBreak/>
         <w:drawing>
-          <wp:inline distT="0" distB="0" distL="0" distR="0" wp14:anchorId="321BB82C" wp14:editId="66092A16">
-            <wp:extent cx="5676900" cy="3562350"/>
-            <wp:effectExtent l="0" t="0" r="0" b="0"/>
-            <wp:docPr id="1441188040" name="Picture 26"/>
-            <wp:cNvGraphicFramePr>
-              <a:graphicFrameLocks xmlns:a="http://schemas.openxmlformats.org/drawingml/2006/main" noChangeAspect="1"/>
-            </wp:cNvGraphicFramePr>
-            <a:graphic xmlns:a="http://schemas.openxmlformats.org/drawingml/2006/main">
-              <a:graphicData uri="http://schemas.openxmlformats.org/drawingml/2006/picture">
-                <pic:pic xmlns:pic="http://schemas.openxmlformats.org/drawingml/2006/picture">
-                  <pic:nvPicPr>
-                    <pic:cNvPr id="1441188040" name="Picture 1441188040"/>
-                    <pic:cNvPicPr/>
-                  </pic:nvPicPr>
-                  <pic:blipFill>
-                    <a:blip r:embed="rId32">
-                      <a:extLst>
-                        <a:ext uri="{28A0092B-C50C-407E-A947-70E740481C1C}">
-                          <a14:useLocalDpi xmlns:a14="http://schemas.microsoft.com/office/drawing/2010/main" val="0"/>
-                        </a:ext>
-                      </a:extLst>
-                    </a:blip>
-                    <a:stretch>
-                      <a:fillRect/>
-                    </a:stretch>
-                  </pic:blipFill>
-                  <pic:spPr>
-                    <a:xfrm>
-                      <a:off x="0" y="0"/>
-                      <a:ext cx="5676900" cy="3562350"/>
-                    </a:xfrm>
-                    <a:prstGeom prst="rect">
-                      <a:avLst/>
-                    </a:prstGeom>
-                  </pic:spPr>
-                </pic:pic>
-              </a:graphicData>
-            </a:graphic>
-          </wp:inline>
-        </w:drawing>
-      </w:r>
-    </w:p>
-    <w:p>
-      <w:pPr>
-        <w:ind w:firstLine="0"/>
-        <w:rPr>
-          <w:lang w:val="vi-VN"/>
-        </w:rPr>
-      </w:pPr>
-      <w:r>
-        <w:rPr>
-          <w:noProof/>
-        </w:rPr>
-        <w:drawing>
-          <wp:inline distT="0" distB="0" distL="0" distR="0" wp14:anchorId="29FFBE27" wp14:editId="460365E6">
-            <wp:extent cx="5310444" cy="3005847"/>
-            <wp:effectExtent l="0" t="0" r="0" b="4445"/>
+          <wp:inline distT="0" distB="0" distL="0" distR="0" wp14:anchorId="29FFBE27" wp14:editId="0E155D1A">
+            <wp:extent cx="5016381" cy="2839400"/>
+            <wp:effectExtent l="0" t="0" r="635" b="5715"/>
             <wp:docPr id="457624711" name="Picture 1" descr="A screenshot of a computer&#10;&#10;Description automatically generated"/>
             <wp:cNvGraphicFramePr>
               <a:graphicFrameLocks xmlns:a="http://schemas.openxmlformats.org/drawingml/2006/main" noChangeAspect="1"/>
@@ -3742,7 +3714,7 @@
                     <pic:cNvPicPr/>
                   </pic:nvPicPr>
                   <pic:blipFill>
-                    <a:blip r:embed="rId33"/>
+                    <a:blip r:embed="rId34"/>
                     <a:stretch>
                       <a:fillRect/>
                     </a:stretch>
@@ -3750,7 +3722,7 @@
                   <pic:spPr>
                     <a:xfrm>
                       <a:off x="0" y="0"/>
-                      <a:ext cx="5354550" cy="3030812"/>
+                      <a:ext cx="5073012" cy="2871455"/>
                     </a:xfrm>
                     <a:prstGeom prst="rect">
                       <a:avLst/>
@@ -3766,17 +3738,17 @@
     <w:p>
       <w:pPr>
         <w:ind w:firstLine="0"/>
+        <w:jc w:val="center"/>
       </w:pPr>
       <w:r>
         <w:rPr>
           <w:noProof/>
         </w:rPr>
-        <w:lastRenderedPageBreak/>
         <w:drawing>
-          <wp:inline distT="0" distB="0" distL="0" distR="0" wp14:anchorId="4C303FEC" wp14:editId="3C60E053">
+          <wp:inline distT="0" distB="0" distL="0" distR="0" wp14:anchorId="3E5E80F0" wp14:editId="3F128C1D">
             <wp:extent cx="5943600" cy="2259965"/>
             <wp:effectExtent l="0" t="0" r="0" b="6985"/>
-            <wp:docPr id="1757737021" name="Picture 27"/>
+            <wp:docPr id="164792641" name="Picture 27"/>
             <wp:cNvGraphicFramePr>
               <a:graphicFrameLocks xmlns:a="http://schemas.openxmlformats.org/drawingml/2006/main" noChangeAspect="1"/>
             </wp:cNvGraphicFramePr>
@@ -3784,11 +3756,11 @@
               <a:graphicData uri="http://schemas.openxmlformats.org/drawingml/2006/picture">
                 <pic:pic xmlns:pic="http://schemas.openxmlformats.org/drawingml/2006/picture">
                   <pic:nvPicPr>
-                    <pic:cNvPr id="1757737021" name="Picture 1757737021"/>
+                    <pic:cNvPr id="164792641" name="Picture 164792641"/>
                     <pic:cNvPicPr/>
                   </pic:nvPicPr>
                   <pic:blipFill>
-                    <a:blip r:embed="rId34">
+                    <a:blip r:embed="rId35">
                       <a:extLst>
                         <a:ext uri="{28A0092B-C50C-407E-A947-70E740481C1C}">
                           <a14:useLocalDpi xmlns:a14="http://schemas.microsoft.com/office/drawing/2010/main" val="0"/>
@@ -3814,16 +3786,40 @@
           </wp:inline>
         </w:drawing>
       </w:r>
-      <w:r>
-        <w:t xml:space="preserve"> </w:t>
-      </w:r>
     </w:p>
     <w:p>
       <w:pPr>
         <w:ind w:firstLine="0"/>
       </w:pPr>
       <w:r>
-        <w:t>For the customer Medline, "High" orders contribute more than 90% of the total revenue</w:t>
+        <w:t xml:space="preserve">For the customer </w:t>
+      </w:r>
+      <w:r>
+        <w:rPr>
+          <w:b/>
+          <w:bCs/>
+        </w:rPr>
+        <w:t>Medline</w:t>
+      </w:r>
+      <w:r>
+        <w:t xml:space="preserve">, </w:t>
+      </w:r>
+      <w:r>
+        <w:rPr>
+          <w:b/>
+          <w:bCs/>
+        </w:rPr>
+        <w:t>"High" orders</w:t>
+      </w:r>
+      <w:r>
+        <w:t xml:space="preserve"> contribute more than </w:t>
+      </w:r>
+      <w:r>
+        <w:rPr>
+          <w:b/>
+          <w:bCs/>
+        </w:rPr>
+        <w:t>90% of the total revenue</w:t>
       </w:r>
       <w:r>
         <w:t xml:space="preserve">. </w:t>
@@ -3839,7 +3835,7 @@
         <w:spacing w:before="240"/>
         <w:jc w:val="left"/>
       </w:pPr>
-      <w:bookmarkStart w:id="13" w:name="_Toc179589641"/>
+      <w:bookmarkStart w:id="13" w:name="_Toc179737271"/>
       <w:r>
         <w:t>Conclusion</w:t>
       </w:r>
@@ -3851,22 +3847,7 @@
         <w:jc w:val="both"/>
       </w:pPr>
       <w:r>
-        <w:t>Excel ETL and DAX are powerful tools for data analysis. However, it is crucial</w:t>
-      </w:r>
-      <w:r>
-        <w:t xml:space="preserve"> to </w:t>
-      </w:r>
-      <w:r>
-        <w:t xml:space="preserve">thoroughly </w:t>
-      </w:r>
-      <w:r>
-        <w:t xml:space="preserve">understand the data before </w:t>
-      </w:r>
-      <w:r>
-        <w:t xml:space="preserve">applying any </w:t>
-      </w:r>
-      <w:r>
-        <w:t>transformations</w:t>
+        <w:t>Excel ETL and DAX are powerful tools for data analysis. However, it is crucial to thoroughly understand the data before applying any transformations</w:t>
       </w:r>
       <w:r>
         <w:rPr>
@@ -3881,16 +3862,7 @@
         <w:t>formula</w:t>
       </w:r>
       <w:r>
-        <w:t>.</w:t>
-      </w:r>
-      <w:r>
-        <w:t xml:space="preserve"> </w:t>
-      </w:r>
-      <w:r>
-        <w:t xml:space="preserve">From </w:t>
-      </w:r>
-      <w:r>
-        <w:t>raw data, various insights, conclusions, and recommendations can be generated, depending on business objectives and user perspectives.</w:t>
+        <w:t>. From raw data, various insights, conclusions, and recommendations can be generated, depending on business objectives and user perspectives.</w:t>
       </w:r>
       <w:r>
         <w:t xml:space="preserve"> </w:t>
@@ -3898,192 +3870,12 @@
     </w:p>
     <w:p>
       <w:pPr>
-        <w:ind w:firstLine="0"/>
-      </w:pPr>
-    </w:p>
-    <w:p>
-      <w:pPr>
-        <w:ind w:firstLine="0"/>
-      </w:pPr>
-    </w:p>
-    <w:p>
-      <w:pPr>
-        <w:ind w:firstLine="0"/>
-      </w:pPr>
-    </w:p>
-    <w:p>
-      <w:pPr>
-        <w:ind w:firstLine="0"/>
-      </w:pPr>
-    </w:p>
-    <w:p>
-      <w:pPr>
-        <w:ind w:firstLine="0"/>
-      </w:pPr>
-    </w:p>
-    <w:p>
-      <w:pPr>
         <w:jc w:val="both"/>
-        <w:rPr>
-          <w:color w:val="000000"/>
-        </w:rPr>
-      </w:pPr>
-    </w:p>
-    <w:p>
-      <w:pPr>
-        <w:pStyle w:val="ListParagraph"/>
-        <w:numPr>
-          <w:ilvl w:val="0"/>
-          <w:numId w:val="36"/>
-        </w:numPr>
-        <w:spacing w:after="160" w:line="259" w:lineRule="auto"/>
-        <w:jc w:val="both"/>
-      </w:pPr>
-      <w:r>
-        <w:t xml:space="preserve">Perform ETL operation using Query editor </w:t>
-      </w:r>
-      <w:r>
-        <w:rPr>
-          <w:b/>
-          <w:bCs/>
-        </w:rPr>
-        <w:t>(</w:t>
-      </w:r>
-      <w:r>
-        <w:rPr>
-          <w:b/>
-          <w:bCs/>
-        </w:rPr>
-        <w:t>2</w:t>
-      </w:r>
-      <w:r>
-        <w:rPr>
-          <w:b/>
-          <w:bCs/>
-        </w:rPr>
-        <w:t xml:space="preserve"> marks)</w:t>
-      </w:r>
-    </w:p>
-    <w:p>
-      <w:pPr>
-        <w:pStyle w:val="ListParagraph"/>
-        <w:numPr>
-          <w:ilvl w:val="0"/>
-          <w:numId w:val="36"/>
-        </w:numPr>
-        <w:spacing w:after="160" w:line="259" w:lineRule="auto"/>
-        <w:jc w:val="both"/>
-      </w:pPr>
-      <w:r>
-        <w:t xml:space="preserve">Make table relationship with Data Model </w:t>
-      </w:r>
-      <w:r>
-        <w:rPr>
-          <w:b/>
-          <w:bCs/>
-        </w:rPr>
-        <w:t>(</w:t>
-      </w:r>
-      <w:r>
-        <w:rPr>
-          <w:b/>
-          <w:bCs/>
-        </w:rPr>
-        <w:t xml:space="preserve">2 </w:t>
-      </w:r>
-      <w:r>
-        <w:rPr>
-          <w:b/>
-          <w:bCs/>
-        </w:rPr>
-        <w:t>marks)</w:t>
-      </w:r>
-    </w:p>
-    <w:p>
-      <w:pPr>
-        <w:pStyle w:val="ListParagraph"/>
-        <w:numPr>
-          <w:ilvl w:val="0"/>
-          <w:numId w:val="36"/>
-        </w:numPr>
-        <w:spacing w:after="160" w:line="259" w:lineRule="auto"/>
-        <w:jc w:val="both"/>
-      </w:pPr>
-      <w:r>
-        <w:t xml:space="preserve">Use pivot table and DAX operation to analysis data and generate three fruitful conclusions. </w:t>
-      </w:r>
-    </w:p>
-    <w:p>
-      <w:pPr>
-        <w:pStyle w:val="ListParagraph"/>
-        <w:jc w:val="both"/>
-      </w:pPr>
-      <w:r>
-        <w:rPr>
-          <w:b/>
-          <w:bCs/>
-        </w:rPr>
-        <w:t>(</w:t>
-      </w:r>
-      <w:r>
-        <w:rPr>
-          <w:b/>
-          <w:bCs/>
-        </w:rPr>
-        <w:t xml:space="preserve">6 </w:t>
-      </w:r>
-      <w:r>
-        <w:rPr>
-          <w:b/>
-          <w:bCs/>
-        </w:rPr>
-        <w:t>Marks)</w:t>
-      </w:r>
-    </w:p>
-    <w:p>
-      <w:pPr>
-        <w:pStyle w:val="ListParagraph"/>
-        <w:numPr>
-          <w:ilvl w:val="0"/>
-          <w:numId w:val="36"/>
-        </w:numPr>
-        <w:spacing w:after="160" w:line="259" w:lineRule="auto"/>
-        <w:jc w:val="both"/>
-      </w:pPr>
-      <w:r>
-        <w:t xml:space="preserve">Use the Calculate function and generate at least two meaningful results with justifications. </w:t>
-      </w:r>
-    </w:p>
-    <w:p>
-      <w:pPr>
-        <w:pStyle w:val="ListParagraph"/>
-        <w:jc w:val="both"/>
-      </w:pPr>
-      <w:r>
-        <w:rPr>
-          <w:b/>
-          <w:bCs/>
-        </w:rPr>
-        <w:t>(</w:t>
-      </w:r>
-      <w:r>
-        <w:rPr>
-          <w:b/>
-          <w:bCs/>
-        </w:rPr>
-        <w:t>5</w:t>
-      </w:r>
-      <w:r>
-        <w:rPr>
-          <w:b/>
-          <w:bCs/>
-        </w:rPr>
-        <w:t xml:space="preserve"> Marks)</w:t>
-      </w:r>
+      </w:pPr>
     </w:p>
     <w:sectPr>
-      <w:headerReference w:type="default" r:id="rId35"/>
-      <w:headerReference w:type="first" r:id="rId36"/>
+      <w:headerReference w:type="default" r:id="rId36"/>
+      <w:headerReference w:type="first" r:id="rId37"/>
       <w:footnotePr>
         <w:pos w:val="beneathText"/>
       </w:footnotePr>
@@ -8190,6 +7982,7 @@
   <w:style w:type="character" w:default="1" w:styleId="DefaultParagraphFont">
     <w:name w:val="Default Paragraph Font"/>
     <w:uiPriority w:val="1"/>
+    <w:semiHidden/>
     <w:unhideWhenUsed/>
   </w:style>
   <w:style w:type="table" w:default="1" w:styleId="TableNormal">
@@ -10164,25 +9957,26 @@
     <w:rsid w:val="0024578C"/>
     <w:rsid w:val="002B42BD"/>
     <w:rsid w:val="002F1082"/>
-    <w:rsid w:val="00334251"/>
+    <w:rsid w:val="003114D4"/>
     <w:rsid w:val="0035182D"/>
     <w:rsid w:val="00445062"/>
     <w:rsid w:val="004A6F36"/>
     <w:rsid w:val="00575604"/>
     <w:rsid w:val="00624817"/>
     <w:rsid w:val="00653D8F"/>
+    <w:rsid w:val="006C0A24"/>
     <w:rsid w:val="00875B1C"/>
     <w:rsid w:val="00891677"/>
+    <w:rsid w:val="008F6A31"/>
     <w:rsid w:val="009242E9"/>
     <w:rsid w:val="00957689"/>
     <w:rsid w:val="00A202EB"/>
     <w:rsid w:val="00B67BB5"/>
     <w:rsid w:val="00C5092A"/>
-    <w:rsid w:val="00CE3886"/>
     <w:rsid w:val="00D27939"/>
-    <w:rsid w:val="00D62DB5"/>
     <w:rsid w:val="00D72449"/>
     <w:rsid w:val="00DA3E0C"/>
+    <w:rsid w:val="00EC0D26"/>
     <w:rsid w:val="00F75337"/>
   </w:rsids>
   <m:mathPr>
@@ -10786,6 +10580,7 @@
 
 <file path=word/glossary/webSettings.xml><?xml version="1.0" encoding="utf-8"?>
 <w:webSettings xmlns:mc="http://schemas.openxmlformats.org/markup-compatibility/2006" xmlns:r="http://schemas.openxmlformats.org/officeDocument/2006/relationships" xmlns:w="http://schemas.openxmlformats.org/wordprocessingml/2006/main" xmlns:w14="http://schemas.microsoft.com/office/word/2010/wordml" xmlns:w15="http://schemas.microsoft.com/office/word/2012/wordml" xmlns:w16cex="http://schemas.microsoft.com/office/word/2018/wordml/cex" xmlns:w16cid="http://schemas.microsoft.com/office/word/2016/wordml/cid" xmlns:w16="http://schemas.microsoft.com/office/word/2018/wordml" xmlns:w16du="http://schemas.microsoft.com/office/word/2023/wordml/word16du" xmlns:w16sdtdh="http://schemas.microsoft.com/office/word/2020/wordml/sdtdatahash" xmlns:w16se="http://schemas.microsoft.com/office/word/2015/wordml/symex" mc:Ignorable="w14 w15 w16se w16cid w16 w16cex w16sdtdh w16du">
+  <w:encoding w:val="macintosh"/>
   <w:optimizeForBrowser/>
   <w:allowPNG/>
 </w:webSettings>

</xml_diff>